<commit_message>
1. Added dynamic library for pjc - 2 2. Added instruction for PRC
</commit_message>
<xml_diff>
--- a/instructions/PJC_2/Programowanie w języku C - 2.docx
+++ b/instructions/PJC_2/Programowanie w języku C - 2.docx
@@ -6,10 +6,7 @@
       <w:pPr>
         <w:pStyle w:val="Normal"/>
         <w:jc w:val="center"/>
-        <w:rPr>
-          <w:sz w:val="40"/>
-          <w:szCs w:val="40"/>
-        </w:rPr>
+        <w:rPr/>
       </w:pPr>
       <w:r>
         <w:rPr>
@@ -23,10 +20,7 @@
       <w:pPr>
         <w:pStyle w:val="Normal"/>
         <w:jc w:val="center"/>
-        <w:rPr>
-          <w:sz w:val="40"/>
-          <w:szCs w:val="40"/>
-        </w:rPr>
+        <w:rPr/>
       </w:pPr>
       <w:r>
         <w:rPr>
@@ -378,9 +372,9 @@
         </w:numPr>
         <w:rPr/>
       </w:pPr>
-      <w:bookmarkStart w:id="2" w:name="__RefHeading___Toc986_863546052"/>
+      <w:bookmarkStart w:id="2" w:name="_Toc477429826"/>
       <w:bookmarkStart w:id="3" w:name="_Toc476056149"/>
-      <w:bookmarkStart w:id="4" w:name="_Toc477429826"/>
+      <w:bookmarkStart w:id="4" w:name="__RefHeading___Toc986_863546052"/>
       <w:bookmarkEnd w:id="2"/>
       <w:bookmarkEnd w:id="3"/>
       <w:bookmarkEnd w:id="4"/>
@@ -410,8 +404,7 @@
         <w:r>
           <w:rPr>
             <w:webHidden/>
-            <w:rStyle w:val="IndexLink"/>
-            <w:vanish w:val="false"/>
+            <w:rStyle w:val="Style"/>
           </w:rPr>
           <w:t>Spis treści</w:t>
           <w:tab/>
@@ -431,8 +424,7 @@
         <w:r>
           <w:rPr>
             <w:webHidden/>
-            <w:rStyle w:val="IndexLink"/>
-            <w:vanish w:val="false"/>
+            <w:rStyle w:val="Style"/>
           </w:rPr>
           <w:t>Przygotowanie do ćwiczeń laboratoryjnych:</w:t>
           <w:tab/>
@@ -452,8 +444,7 @@
         <w:r>
           <w:rPr>
             <w:webHidden/>
-            <w:rStyle w:val="IndexLink"/>
-            <w:vanish w:val="false"/>
+            <w:rStyle w:val="Style"/>
           </w:rPr>
           <w:t>1.Laboratorium 1 – wskaźniki do funkcji</w:t>
           <w:tab/>
@@ -473,10 +464,9 @@
         <w:r>
           <w:rPr>
             <w:webHidden/>
-            <w:rStyle w:val="IndexLink"/>
-            <w:vanish w:val="false"/>
+            <w:rStyle w:val="Style"/>
           </w:rPr>
-          <w:t>Zadanie 1. Wskaźniki</w:t>
+          <w:t>Zadanie 1. Wykorzystanie wskaźników</w:t>
           <w:tab/>
           <w:t>4</w:t>
         </w:r>
@@ -494,10 +484,9 @@
         <w:r>
           <w:rPr>
             <w:webHidden/>
-            <w:rStyle w:val="IndexLink"/>
-            <w:vanish w:val="false"/>
+            <w:rStyle w:val="Style"/>
           </w:rPr>
-          <w:t>Zadanie 2. Wskaźnik na funkcje</w:t>
+          <w:t>Zadanie 2. Wykorzystanie wskaźników na funkcje</w:t>
           <w:tab/>
           <w:t>4</w:t>
         </w:r>
@@ -515,12 +504,71 @@
         <w:r>
           <w:rPr>
             <w:webHidden/>
-            <w:rStyle w:val="IndexLink"/>
-            <w:vanish w:val="false"/>
+            <w:rStyle w:val="Style"/>
           </w:rPr>
-          <w:t>Zadanie 3. Przekazanie wskaźnika do funkcji do innej funkcji</w:t>
+          <w:t>Zadanie 3. Przekazanie wskaźnika na funkcję do innej funkcji</w:t>
           <w:tab/>
-          <w:t>4</w:t>
+          <w:t>5</w:t>
+        </w:r>
+      </w:hyperlink>
+    </w:p>
+    <w:p>
+      <w:pPr>
+        <w:pStyle w:val="Contents1"/>
+        <w:tabs>
+          <w:tab w:val="right" w:pos="9072" w:leader="dot"/>
+        </w:tabs>
+        <w:rPr/>
+      </w:pPr>
+      <w:hyperlink w:anchor="__RefHeading___Toc237_501889405">
+        <w:r>
+          <w:rPr>
+            <w:webHidden/>
+            <w:rStyle w:val="Style"/>
+          </w:rPr>
+          <w:t>2.Laboratorium 2 – biblioteki dynamiczne</w:t>
+          <w:tab/>
+          <w:t>6</w:t>
+        </w:r>
+      </w:hyperlink>
+    </w:p>
+    <w:p>
+      <w:pPr>
+        <w:pStyle w:val="Contents2"/>
+        <w:tabs>
+          <w:tab w:val="right" w:pos="9072" w:leader="dot"/>
+        </w:tabs>
+        <w:rPr/>
+      </w:pPr>
+      <w:hyperlink w:anchor="__RefHeading___Toc992_8635460522">
+        <w:r>
+          <w:rPr>
+            <w:webHidden/>
+            <w:rStyle w:val="Style"/>
+          </w:rPr>
+          <w:t>Zadanie 1. Tworzenie biblioteki dynamicznej</w:t>
+          <w:tab/>
+          <w:t>6</w:t>
+        </w:r>
+      </w:hyperlink>
+    </w:p>
+    <w:p>
+      <w:pPr>
+        <w:pStyle w:val="Contents2"/>
+        <w:tabs>
+          <w:tab w:val="right" w:pos="9072" w:leader="dot"/>
+        </w:tabs>
+        <w:rPr/>
+      </w:pPr>
+      <w:hyperlink w:anchor="__RefHeading___Toc994_8635460522">
+        <w:r>
+          <w:rPr>
+            <w:webHidden/>
+            <w:rStyle w:val="Style"/>
+          </w:rPr>
+          <w:t>Zadanie 2. Wykorzystanie bibliotek dynamicznych – ładowanie/zamykanie podczas wykonywania programu</w:t>
+          <w:tab/>
+          <w:t>6</w:t>
         </w:r>
       </w:hyperlink>
       <w:r>
@@ -561,9 +609,9 @@
         </w:numPr>
         <w:rPr/>
       </w:pPr>
-      <w:bookmarkStart w:id="5" w:name="__RefHeading___Toc988_863546052"/>
+      <w:bookmarkStart w:id="5" w:name="_Toc477429827"/>
       <w:bookmarkStart w:id="6" w:name="_Toc476056150"/>
-      <w:bookmarkStart w:id="7" w:name="_Toc477429827"/>
+      <w:bookmarkStart w:id="7" w:name="__RefHeading___Toc988_863546052"/>
       <w:bookmarkEnd w:id="5"/>
       <w:bookmarkEnd w:id="6"/>
       <w:bookmarkEnd w:id="7"/>
@@ -667,8 +715,8 @@
         <w:rPr/>
       </w:pPr>
       <w:bookmarkStart w:id="10" w:name="_Toc477429832"/>
-      <w:bookmarkStart w:id="11" w:name="__RefHeading___Toc992_863546052"/>
-      <w:bookmarkStart w:id="12" w:name="_Toc476056155"/>
+      <w:bookmarkStart w:id="11" w:name="_Toc476056155"/>
+      <w:bookmarkStart w:id="12" w:name="__RefHeading___Toc992_863546052"/>
       <w:bookmarkEnd w:id="11"/>
       <w:bookmarkEnd w:id="12"/>
       <w:r>
@@ -1265,6 +1313,8 @@
         <w:jc w:val="both"/>
         <w:rPr/>
       </w:pPr>
+      <w:bookmarkStart w:id="17" w:name="__DdeLink__235_501889405"/>
+      <w:bookmarkEnd w:id="17"/>
       <w:r>
         <w:rPr/>
         <w:t>W komentarzach (/**/) w kilku zdaniach zapisać wnioski z zadania</w:t>
@@ -1278,9 +1328,612 @@
         <w:jc w:val="both"/>
         <w:rPr/>
       </w:pPr>
-      <w:r>
-        <w:rPr/>
-      </w:r>
+      <w:ins w:id="0" w:author="Unknown Author" w:date="2017-10-04T10:30:00Z">
+        <w:r>
+          <w:rPr/>
+        </w:r>
+      </w:ins>
+      <w:r>
+        <w:br w:type="page"/>
+      </w:r>
+    </w:p>
+    <w:p>
+      <w:pPr>
+        <w:pStyle w:val="Nagwek11"/>
+        <w:numPr>
+          <w:ilvl w:val="0"/>
+          <w:numId w:val="2"/>
+        </w:numPr>
+        <w:ind w:left="0" w:hanging="0"/>
+        <w:rPr/>
+      </w:pPr>
+      <w:ins w:id="1" w:author="Unknown Author" w:date="2017-10-04T10:30:00Z">
+        <w:bookmarkStart w:id="18" w:name="__RefHeading___Toc237_501889405"/>
+        <w:bookmarkStart w:id="19" w:name="_Toc4774298282"/>
+        <w:bookmarkEnd w:id="18"/>
+        <w:r>
+          <w:rPr/>
+          <w:t>L</w:t>
+        </w:r>
+      </w:ins>
+      <w:ins w:id="2" w:author="Unknown Author" w:date="2017-10-04T10:30:00Z">
+        <w:bookmarkEnd w:id="19"/>
+        <w:r>
+          <w:rPr/>
+          <w:t xml:space="preserve">aboratorium </w:t>
+        </w:r>
+      </w:ins>
+      <w:ins w:id="3" w:author="Unknown Author" w:date="2017-10-04T10:30:00Z">
+        <w:r>
+          <w:rPr/>
+          <w:t>2</w:t>
+        </w:r>
+      </w:ins>
+      <w:ins w:id="4" w:author="Unknown Author" w:date="2017-10-04T10:30:00Z">
+        <w:r>
+          <w:rPr/>
+          <w:t xml:space="preserve"> – </w:t>
+        </w:r>
+      </w:ins>
+      <w:ins w:id="5" w:author="Unknown Author" w:date="2017-10-04T10:30:00Z">
+        <w:r>
+          <w:rPr/>
+          <w:t>biblioteki dynamiczne</w:t>
+        </w:r>
+      </w:ins>
+    </w:p>
+    <w:p>
+      <w:pPr>
+        <w:pStyle w:val="Normal"/>
+        <w:ind w:firstLine="567"/>
+        <w:jc w:val="both"/>
+        <w:rPr/>
+      </w:pPr>
+      <w:ins w:id="6" w:author="Unknown Author" w:date="2017-10-04T10:30:00Z">
+        <w:r>
+          <w:rPr/>
+          <w:t xml:space="preserve">Celem ćwiczenia jest odświeżenie i utrwalenie wiedzy i umiejętności w zakresie </w:t>
+        </w:r>
+      </w:ins>
+      <w:ins w:id="7" w:author="Unknown Author" w:date="2017-10-04T10:30:00Z">
+        <w:r>
+          <w:rPr/>
+          <w:t>tworzenia</w:t>
+        </w:r>
+      </w:ins>
+      <w:ins w:id="8" w:author="Unknown Author" w:date="2017-10-04T10:30:00Z">
+        <w:r>
+          <w:rPr/>
+          <w:t xml:space="preserve"> i wykorzystania </w:t>
+        </w:r>
+      </w:ins>
+      <w:ins w:id="9" w:author="Unknown Author" w:date="2017-10-04T10:30:00Z">
+        <w:r>
+          <w:rPr/>
+          <w:t>bibliotek dynamicznych.</w:t>
+        </w:r>
+      </w:ins>
+    </w:p>
+    <w:p>
+      <w:pPr>
+        <w:pStyle w:val="Nagwek21"/>
+        <w:rPr/>
+      </w:pPr>
+      <w:ins w:id="10" w:author="Unknown Author" w:date="2017-10-04T10:30:00Z">
+        <w:bookmarkStart w:id="20" w:name="_Toc4774298322"/>
+        <w:bookmarkStart w:id="21" w:name="_Toc4760561552"/>
+        <w:bookmarkStart w:id="22" w:name="__RefHeading___Toc992_8635460522"/>
+        <w:bookmarkEnd w:id="21"/>
+        <w:bookmarkEnd w:id="22"/>
+        <w:r>
+          <w:rPr/>
+          <w:t>Zadanie 1</w:t>
+        </w:r>
+      </w:ins>
+      <w:ins w:id="11" w:author="Unknown Author" w:date="2017-10-04T10:30:00Z">
+        <w:bookmarkEnd w:id="20"/>
+        <w:r>
+          <w:rPr/>
+          <w:t xml:space="preserve">. </w:t>
+        </w:r>
+      </w:ins>
+      <w:ins w:id="12" w:author="Unknown Author" w:date="2017-10-04T10:30:00Z">
+        <w:r>
+          <w:rPr/>
+          <w:t>Tworzenie biblioteki dynamicznej</w:t>
+        </w:r>
+      </w:ins>
+    </w:p>
+    <w:p>
+      <w:pPr>
+        <w:pStyle w:val="Normal"/>
+        <w:rPr/>
+      </w:pPr>
+      <w:ins w:id="13" w:author="Unknown Author" w:date="2017-10-04T10:30:00Z">
+        <w:r>
+          <w:rPr/>
+          <w:t xml:space="preserve">Zadanie ma na celu utrwalenie sposobu </w:t>
+        </w:r>
+      </w:ins>
+      <w:ins w:id="14" w:author="Unknown Author" w:date="2017-10-04T10:30:00Z">
+        <w:r>
+          <w:rPr/>
+          <w:t>tworzenia bibliotek dynamicznych</w:t>
+        </w:r>
+      </w:ins>
+      <w:ins w:id="15" w:author="Unknown Author" w:date="2017-10-04T10:30:00Z">
+        <w:r>
+          <w:rPr/>
+          <w:t>.</w:t>
+        </w:r>
+      </w:ins>
+    </w:p>
+    <w:p>
+      <w:pPr>
+        <w:pStyle w:val="ListParagraph"/>
+        <w:numPr>
+          <w:ilvl w:val="0"/>
+          <w:numId w:val="7"/>
+        </w:numPr>
+        <w:ind w:left="567" w:hanging="360"/>
+        <w:jc w:val="both"/>
+        <w:rPr/>
+      </w:pPr>
+      <w:ins w:id="16" w:author="Unknown Author" w:date="2017-10-04T10:30:00Z">
+        <w:r>
+          <w:rPr/>
+          <w:t>Utworzyć nowy projekt dla języka C w IDE Eclipse typu "</w:t>
+        </w:r>
+      </w:ins>
+      <w:ins w:id="17" w:author="Unknown Author" w:date="2017-10-04T10:30:00Z">
+        <w:r>
+          <w:rPr/>
+          <w:t>Empty Project</w:t>
+        </w:r>
+      </w:ins>
+      <w:ins w:id="18" w:author="Unknown Author" w:date="2017-10-04T10:30:00Z">
+        <w:r>
+          <w:rPr/>
+          <w:t xml:space="preserve">" </w:t>
+        </w:r>
+      </w:ins>
+      <w:ins w:id="19" w:author="Unknown Author" w:date="2017-10-04T10:30:00Z">
+        <w:r>
+          <w:rPr/>
+          <w:t>o nazwie biblioteka</w:t>
+        </w:r>
+      </w:ins>
+      <w:ins w:id="20" w:author="Unknown Author" w:date="2017-10-04T10:30:00Z">
+        <w:r>
+          <w:rPr/>
+          <w:t>.</w:t>
+        </w:r>
+      </w:ins>
+    </w:p>
+    <w:p>
+      <w:pPr>
+        <w:pStyle w:val="ListParagraph"/>
+        <w:numPr>
+          <w:ilvl w:val="0"/>
+          <w:numId w:val="7"/>
+        </w:numPr>
+        <w:ind w:left="567" w:hanging="360"/>
+        <w:jc w:val="both"/>
+        <w:rPr/>
+      </w:pPr>
+      <w:ins w:id="21" w:author="Unknown Author" w:date="2017-10-04T10:30:00Z">
+        <w:r>
+          <w:rPr/>
+          <w:t>Wewnątrz utworzonego projektu stworzyć katalog źródłowy o nazwie „src”</w:t>
+        </w:r>
+      </w:ins>
+    </w:p>
+    <w:p>
+      <w:pPr>
+        <w:pStyle w:val="ListParagraph"/>
+        <w:numPr>
+          <w:ilvl w:val="0"/>
+          <w:numId w:val="7"/>
+        </w:numPr>
+        <w:ind w:left="567" w:hanging="360"/>
+        <w:jc w:val="both"/>
+        <w:rPr/>
+      </w:pPr>
+      <w:ins w:id="22" w:author="Unknown Author" w:date="2017-10-04T10:30:00Z">
+        <w:r>
+          <w:rPr/>
+          <w:t xml:space="preserve">W katalogu „src” stworzyć plik nagłówkowy </w:t>
+        </w:r>
+      </w:ins>
+      <w:ins w:id="23" w:author="Unknown Author" w:date="2017-10-04T10:30:00Z">
+        <w:r>
+          <w:rPr>
+            <w:i/>
+            <w:iCs/>
+          </w:rPr>
+          <w:t xml:space="preserve">bilblioteka.h </w:t>
+        </w:r>
+      </w:ins>
+      <w:ins w:id="24" w:author="Unknown Author" w:date="2017-10-04T10:30:00Z">
+        <w:r>
+          <w:rPr>
+            <w:i w:val="false"/>
+            <w:iCs w:val="false"/>
+          </w:rPr>
+          <w:t xml:space="preserve">i </w:t>
+        </w:r>
+      </w:ins>
+      <w:ins w:id="25" w:author="Unknown Author" w:date="2017-10-04T10:30:00Z">
+        <w:r>
+          <w:rPr/>
+          <w:t xml:space="preserve">źródłowy </w:t>
+        </w:r>
+      </w:ins>
+      <w:ins w:id="26" w:author="Unknown Author" w:date="2017-10-04T10:30:00Z">
+        <w:r>
+          <w:rPr>
+            <w:i/>
+            <w:iCs/>
+          </w:rPr>
+          <w:t>biblioteka.c.</w:t>
+        </w:r>
+      </w:ins>
+    </w:p>
+    <w:p>
+      <w:pPr>
+        <w:pStyle w:val="ListParagraph"/>
+        <w:numPr>
+          <w:ilvl w:val="0"/>
+          <w:numId w:val="7"/>
+        </w:numPr>
+        <w:ind w:left="567" w:hanging="360"/>
+        <w:jc w:val="both"/>
+        <w:rPr/>
+      </w:pPr>
+      <w:ins w:id="27" w:author="Unknown Author" w:date="2017-10-04T10:30:00Z">
+        <w:r>
+          <w:rPr/>
+          <w:t xml:space="preserve">Zaimplementować funkcje </w:t>
+        </w:r>
+      </w:ins>
+      <w:ins w:id="28" w:author="Unknown Author" w:date="2017-10-04T10:30:00Z">
+        <w:r>
+          <w:rPr>
+            <w:i/>
+            <w:iCs/>
+          </w:rPr>
+          <w:t xml:space="preserve">odejmowanie() </w:t>
+        </w:r>
+      </w:ins>
+      <w:ins w:id="29" w:author="Unknown Author" w:date="2017-10-04T10:30:00Z">
+        <w:r>
+          <w:rPr>
+            <w:i w:val="false"/>
+            <w:iCs w:val="false"/>
+          </w:rPr>
+          <w:t xml:space="preserve">i </w:t>
+        </w:r>
+      </w:ins>
+      <w:ins w:id="30" w:author="Unknown Author" w:date="2017-10-04T10:30:00Z">
+        <w:r>
+          <w:rPr>
+            <w:i/>
+            <w:iCs/>
+          </w:rPr>
+          <w:t>iloczyn()</w:t>
+        </w:r>
+      </w:ins>
+      <w:ins w:id="31" w:author="Unknown Author" w:date="2017-10-04T10:30:00Z">
+        <w:r>
+          <w:rPr>
+            <w:i w:val="false"/>
+            <w:iCs w:val="false"/>
+          </w:rPr>
+          <w:t xml:space="preserve"> realizujące odpowiednie operacje matematyczne, przyjmujące dwa argumenty typu całkowietego i zwracające wynik.</w:t>
+        </w:r>
+      </w:ins>
+    </w:p>
+    <w:p>
+      <w:pPr>
+        <w:pStyle w:val="ListParagraph"/>
+        <w:numPr>
+          <w:ilvl w:val="0"/>
+          <w:numId w:val="7"/>
+        </w:numPr>
+        <w:ind w:left="567" w:hanging="360"/>
+        <w:jc w:val="both"/>
+        <w:rPr/>
+      </w:pPr>
+      <w:ins w:id="32" w:author="Unknown Author" w:date="2017-10-04T10:30:00Z">
+        <w:r>
+          <w:rPr/>
+          <w:t>Wykorzystując terminal (konsolę) na podstawie utworzonych plików stworzyć bibliotekę dynamiczną.</w:t>
+        </w:r>
+      </w:ins>
+    </w:p>
+    <w:p>
+      <w:pPr>
+        <w:pStyle w:val="Nagwek21"/>
+        <w:rPr/>
+      </w:pPr>
+      <w:ins w:id="33" w:author="Unknown Author" w:date="2017-10-04T10:30:00Z">
+        <w:bookmarkStart w:id="23" w:name="_Toc4774298332"/>
+        <w:bookmarkStart w:id="24" w:name="__RefHeading___Toc994_8635460522"/>
+        <w:bookmarkEnd w:id="24"/>
+        <w:r>
+          <w:rPr/>
+          <w:t xml:space="preserve">Zadanie 2. </w:t>
+        </w:r>
+      </w:ins>
+      <w:ins w:id="34" w:author="Unknown Author" w:date="2017-10-04T10:30:00Z">
+        <w:bookmarkEnd w:id="23"/>
+        <w:r>
+          <w:rPr/>
+          <w:t xml:space="preserve">Wykorzystanie </w:t>
+        </w:r>
+      </w:ins>
+      <w:ins w:id="35" w:author="Unknown Author" w:date="2017-10-04T10:30:00Z">
+        <w:r>
+          <w:rPr/>
+          <w:t xml:space="preserve">bibliotek dynamicznych </w:t>
+        </w:r>
+      </w:ins>
+      <w:ins w:id="36" w:author="Unknown Author" w:date="2017-10-04T11:12:00Z">
+        <w:r>
+          <w:rPr/>
+          <w:t>–</w:t>
+        </w:r>
+      </w:ins>
+      <w:ins w:id="37" w:author="Unknown Author" w:date="2017-10-04T10:30:00Z">
+        <w:r>
+          <w:rPr/>
+          <w:t xml:space="preserve"> ładowanie/zamykanie podczas wykonywania programu</w:t>
+        </w:r>
+      </w:ins>
+    </w:p>
+    <w:p>
+      <w:pPr>
+        <w:pStyle w:val="Normal"/>
+        <w:rPr/>
+      </w:pPr>
+      <w:ins w:id="38" w:author="Unknown Author" w:date="2017-10-04T10:30:00Z">
+        <w:r>
+          <w:rPr/>
+          <w:t xml:space="preserve">Celem zadania jest utrwalenie zasad </w:t>
+        </w:r>
+      </w:ins>
+      <w:ins w:id="39" w:author="Unknown Author" w:date="2017-10-04T10:30:00Z">
+        <w:r>
+          <w:rPr/>
+          <w:t>wykorzystania bibliotek dynamicznych.</w:t>
+        </w:r>
+      </w:ins>
+    </w:p>
+    <w:p>
+      <w:pPr>
+        <w:pStyle w:val="ListParagraph"/>
+        <w:numPr>
+          <w:ilvl w:val="0"/>
+          <w:numId w:val="8"/>
+        </w:numPr>
+        <w:ind w:left="567" w:hanging="360"/>
+        <w:jc w:val="both"/>
+        <w:rPr/>
+      </w:pPr>
+      <w:ins w:id="40" w:author="Unknown Author" w:date="2017-10-04T10:30:00Z">
+        <w:r>
+          <w:rPr/>
+          <w:t>Utworzyć nowy projekt dla języka C w IDE Eclipse typu "Hello world ANSI C Project".</w:t>
+        </w:r>
+      </w:ins>
+    </w:p>
+    <w:p>
+      <w:pPr>
+        <w:pStyle w:val="ListParagraph"/>
+        <w:numPr>
+          <w:ilvl w:val="0"/>
+          <w:numId w:val="8"/>
+        </w:numPr>
+        <w:ind w:left="567" w:hanging="360"/>
+        <w:jc w:val="both"/>
+        <w:rPr/>
+      </w:pPr>
+      <w:ins w:id="41" w:author="Unknown Author" w:date="2017-10-04T10:30:00Z">
+        <w:r>
+          <w:rPr/>
+          <w:t>W pliku z funkcją główną (</w:t>
+        </w:r>
+      </w:ins>
+      <w:ins w:id="42" w:author="Unknown Author" w:date="2017-10-04T10:30:00Z">
+        <w:r>
+          <w:rPr>
+            <w:i/>
+          </w:rPr>
+          <w:t>main()</w:t>
+        </w:r>
+      </w:ins>
+      <w:ins w:id="43" w:author="Unknown Author" w:date="2017-10-04T10:30:00Z">
+        <w:r>
+          <w:rPr/>
+          <w:t xml:space="preserve">) </w:t>
+        </w:r>
+      </w:ins>
+      <w:ins w:id="44" w:author="Unknown Author" w:date="2017-10-04T10:30:00Z">
+        <w:r>
+          <w:rPr/>
+          <w:t>załadować bibliotekę utworzoną w zadaniu 1.</w:t>
+        </w:r>
+      </w:ins>
+    </w:p>
+    <w:p>
+      <w:pPr>
+        <w:pStyle w:val="ListParagraph"/>
+        <w:numPr>
+          <w:ilvl w:val="0"/>
+          <w:numId w:val="8"/>
+        </w:numPr>
+        <w:ind w:left="567" w:hanging="360"/>
+        <w:jc w:val="both"/>
+        <w:rPr/>
+      </w:pPr>
+      <w:ins w:id="45" w:author="Unknown Author" w:date="2017-10-04T10:30:00Z">
+        <w:r>
+          <w:rPr/>
+          <w:t>Sprawdzić czy udało się załadowac bibliotekę. W przypadku błędu wyświetlić odpowiedni komunikat.</w:t>
+        </w:r>
+      </w:ins>
+    </w:p>
+    <w:p>
+      <w:pPr>
+        <w:pStyle w:val="ListParagraph"/>
+        <w:numPr>
+          <w:ilvl w:val="0"/>
+          <w:numId w:val="8"/>
+        </w:numPr>
+        <w:ind w:left="540" w:hanging="360"/>
+        <w:jc w:val="both"/>
+        <w:rPr/>
+      </w:pPr>
+      <w:ins w:id="46" w:author="Unknown Author" w:date="2017-10-04T10:30:00Z">
+        <w:r>
+          <w:rPr/>
+          <w:t xml:space="preserve">Pobrać wskaźnik na funkcję </w:t>
+        </w:r>
+      </w:ins>
+      <w:ins w:id="47" w:author="Unknown Author" w:date="2017-10-04T10:30:00Z">
+        <w:r>
+          <w:rPr>
+            <w:i/>
+            <w:iCs/>
+          </w:rPr>
+          <w:t>odejmowanie()</w:t>
+        </w:r>
+      </w:ins>
+      <w:ins w:id="48" w:author="Unknown Author" w:date="2017-10-04T10:30:00Z">
+        <w:r>
+          <w:rPr>
+            <w:i w:val="false"/>
+            <w:iCs w:val="false"/>
+          </w:rPr>
+          <w:t xml:space="preserve"> i za jego pomocą wykonać funkcję oraz wyświetlić otrzymany wynik</w:t>
+        </w:r>
+      </w:ins>
+    </w:p>
+    <w:p>
+      <w:pPr>
+        <w:pStyle w:val="ListParagraph"/>
+        <w:widowControl/>
+        <w:numPr>
+          <w:ilvl w:val="0"/>
+          <w:numId w:val="8"/>
+        </w:numPr>
+        <w:bidi w:val="0"/>
+        <w:spacing w:lineRule="auto" w:line="276" w:before="0" w:after="200"/>
+        <w:ind w:left="540" w:right="0" w:hanging="360"/>
+        <w:contextualSpacing/>
+        <w:jc w:val="both"/>
+        <w:rPr/>
+      </w:pPr>
+      <w:ins w:id="49" w:author="Unknown Author" w:date="2017-10-04T10:30:00Z">
+        <w:r>
+          <w:rPr/>
+          <w:t xml:space="preserve">Pobrać wskaźnik na funkcję </w:t>
+        </w:r>
+      </w:ins>
+      <w:ins w:id="50" w:author="Unknown Author" w:date="2017-10-04T10:30:00Z">
+        <w:r>
+          <w:rPr>
+            <w:i/>
+            <w:iCs/>
+          </w:rPr>
+          <w:t>iloczyn()</w:t>
+        </w:r>
+      </w:ins>
+      <w:ins w:id="51" w:author="Unknown Author" w:date="2017-10-04T10:30:00Z">
+        <w:r>
+          <w:rPr>
+            <w:i w:val="false"/>
+            <w:iCs w:val="false"/>
+          </w:rPr>
+          <w:t xml:space="preserve"> i za jego pomocą wykonać funkcję oraz wyświetlić otrzymany wynik</w:t>
+        </w:r>
+      </w:ins>
+    </w:p>
+    <w:p>
+      <w:pPr>
+        <w:pStyle w:val="ListParagraph"/>
+        <w:numPr>
+          <w:ilvl w:val="0"/>
+          <w:numId w:val="8"/>
+        </w:numPr>
+        <w:ind w:left="540" w:hanging="360"/>
+        <w:jc w:val="both"/>
+        <w:rPr/>
+      </w:pPr>
+      <w:ins w:id="52" w:author="Unknown Author" w:date="2017-10-04T10:30:00Z">
+        <w:r>
+          <w:rPr/>
+          <w:t>Zamknąć używaną bibliotekę.</w:t>
+        </w:r>
+      </w:ins>
+    </w:p>
+    <w:p>
+      <w:pPr>
+        <w:pStyle w:val="ListParagraph"/>
+        <w:numPr>
+          <w:ilvl w:val="0"/>
+          <w:numId w:val="8"/>
+        </w:numPr>
+        <w:ind w:left="540" w:hanging="360"/>
+        <w:jc w:val="both"/>
+        <w:rPr/>
+      </w:pPr>
+      <w:ins w:id="53" w:author="Unknown Author" w:date="2017-10-04T10:30:00Z">
+        <w:r>
+          <w:rPr/>
+          <w:t>Sprawdzic czy biblioteka została zamknięta poprawnie. W przypadku błędu wyświetlić odpowiedni komunikat.</w:t>
+        </w:r>
+      </w:ins>
+    </w:p>
+    <w:p>
+      <w:pPr>
+        <w:pStyle w:val="ListParagraph"/>
+        <w:numPr>
+          <w:ilvl w:val="0"/>
+          <w:numId w:val="8"/>
+        </w:numPr>
+        <w:ind w:left="540" w:hanging="360"/>
+        <w:jc w:val="both"/>
+        <w:rPr/>
+      </w:pPr>
+      <w:ins w:id="54" w:author="Unknown Author" w:date="2017-10-04T10:30:00Z">
+        <w:r>
+          <w:rPr/>
+          <w:t>Powtórzyć punkty od 2 do 7 wykorzystując drugi typ ładowania.</w:t>
+        </w:r>
+      </w:ins>
+    </w:p>
+    <w:p>
+      <w:pPr>
+        <w:pStyle w:val="ListParagraph"/>
+        <w:widowControl/>
+        <w:numPr>
+          <w:ilvl w:val="0"/>
+          <w:numId w:val="8"/>
+        </w:numPr>
+        <w:bidi w:val="0"/>
+        <w:spacing w:lineRule="auto" w:line="276" w:before="0" w:after="200"/>
+        <w:ind w:left="540" w:right="0" w:hanging="360"/>
+        <w:contextualSpacing/>
+        <w:jc w:val="both"/>
+        <w:rPr/>
+      </w:pPr>
+      <w:ins w:id="55" w:author="Unknown Author" w:date="2017-10-04T10:30:00Z">
+        <w:r>
+          <w:rPr/>
+          <w:t>W komentarzach (/**/) w kilku zdaniach zapisać wnioski z zadania, uwzględniając czym różnią się obydwa tryby ładowania.</w:t>
+        </w:r>
+      </w:ins>
     </w:p>
     <w:sectPr>
       <w:footerReference w:type="default" r:id="rId2"/>
@@ -1305,7 +1958,7 @@
         <w:docPartGallery w:val="Page Numbers (Bottom of Page)"/>
         <w:docPartUnique w:val="true"/>
       </w:docPartObj>
-      <w:id w:val="1185950386"/>
+      <w:id w:val="777984192"/>
     </w:sdtPr>
     <w:sdtContent>
       <w:p>
@@ -1325,7 +1978,7 @@
           <w:fldChar w:fldCharType="separate"/>
         </w:r>
         <w:r>
-          <w:t>5</w:t>
+          <w:t>6</w:t>
         </w:r>
         <w:r>
           <w:fldChar w:fldCharType="end"/>
@@ -1882,6 +2535,172 @@
       </w:pPr>
     </w:lvl>
   </w:abstractNum>
+  <w:abstractNum w:abstractNumId="7">
+    <w:lvl w:ilvl="0">
+      <w:start w:val="1"/>
+      <w:numFmt w:val="decimal"/>
+      <w:lvlText w:val="%1."/>
+      <w:lvlJc w:val="left"/>
+      <w:pPr>
+        <w:ind w:left="1287" w:hanging="360"/>
+      </w:pPr>
+    </w:lvl>
+    <w:lvl w:ilvl="1">
+      <w:start w:val="1"/>
+      <w:numFmt w:val="lowerLetter"/>
+      <w:lvlText w:val="%2."/>
+      <w:lvlJc w:val="left"/>
+      <w:pPr>
+        <w:ind w:left="2007" w:hanging="360"/>
+      </w:pPr>
+    </w:lvl>
+    <w:lvl w:ilvl="2">
+      <w:start w:val="1"/>
+      <w:numFmt w:val="lowerRoman"/>
+      <w:lvlText w:val="%3."/>
+      <w:lvlJc w:val="right"/>
+      <w:pPr>
+        <w:ind w:left="2727" w:hanging="180"/>
+      </w:pPr>
+    </w:lvl>
+    <w:lvl w:ilvl="3">
+      <w:start w:val="1"/>
+      <w:numFmt w:val="decimal"/>
+      <w:lvlText w:val="%4."/>
+      <w:lvlJc w:val="left"/>
+      <w:pPr>
+        <w:ind w:left="3447" w:hanging="360"/>
+      </w:pPr>
+    </w:lvl>
+    <w:lvl w:ilvl="4">
+      <w:start w:val="1"/>
+      <w:numFmt w:val="lowerLetter"/>
+      <w:lvlText w:val="%5."/>
+      <w:lvlJc w:val="left"/>
+      <w:pPr>
+        <w:ind w:left="4167" w:hanging="360"/>
+      </w:pPr>
+    </w:lvl>
+    <w:lvl w:ilvl="5">
+      <w:start w:val="1"/>
+      <w:numFmt w:val="lowerRoman"/>
+      <w:lvlText w:val="%6."/>
+      <w:lvlJc w:val="right"/>
+      <w:pPr>
+        <w:ind w:left="4887" w:hanging="180"/>
+      </w:pPr>
+    </w:lvl>
+    <w:lvl w:ilvl="6">
+      <w:start w:val="1"/>
+      <w:numFmt w:val="decimal"/>
+      <w:lvlText w:val="%7."/>
+      <w:lvlJc w:val="left"/>
+      <w:pPr>
+        <w:ind w:left="5607" w:hanging="360"/>
+      </w:pPr>
+    </w:lvl>
+    <w:lvl w:ilvl="7">
+      <w:start w:val="1"/>
+      <w:numFmt w:val="lowerLetter"/>
+      <w:lvlText w:val="%8."/>
+      <w:lvlJc w:val="left"/>
+      <w:pPr>
+        <w:ind w:left="6327" w:hanging="360"/>
+      </w:pPr>
+    </w:lvl>
+    <w:lvl w:ilvl="8">
+      <w:start w:val="1"/>
+      <w:numFmt w:val="lowerRoman"/>
+      <w:lvlText w:val="%9."/>
+      <w:lvlJc w:val="right"/>
+      <w:pPr>
+        <w:ind w:left="7047" w:hanging="180"/>
+      </w:pPr>
+    </w:lvl>
+  </w:abstractNum>
+  <w:abstractNum w:abstractNumId="8">
+    <w:lvl w:ilvl="0">
+      <w:start w:val="1"/>
+      <w:numFmt w:val="decimal"/>
+      <w:lvlText w:val="%1."/>
+      <w:lvlJc w:val="left"/>
+      <w:pPr>
+        <w:ind w:left="1287" w:hanging="360"/>
+      </w:pPr>
+    </w:lvl>
+    <w:lvl w:ilvl="1">
+      <w:start w:val="1"/>
+      <w:numFmt w:val="lowerLetter"/>
+      <w:lvlText w:val="%2."/>
+      <w:lvlJc w:val="left"/>
+      <w:pPr>
+        <w:ind w:left="2007" w:hanging="360"/>
+      </w:pPr>
+    </w:lvl>
+    <w:lvl w:ilvl="2">
+      <w:start w:val="1"/>
+      <w:numFmt w:val="lowerRoman"/>
+      <w:lvlText w:val="%3."/>
+      <w:lvlJc w:val="right"/>
+      <w:pPr>
+        <w:ind w:left="2727" w:hanging="180"/>
+      </w:pPr>
+    </w:lvl>
+    <w:lvl w:ilvl="3">
+      <w:start w:val="1"/>
+      <w:numFmt w:val="decimal"/>
+      <w:lvlText w:val="%4."/>
+      <w:lvlJc w:val="left"/>
+      <w:pPr>
+        <w:ind w:left="3447" w:hanging="360"/>
+      </w:pPr>
+    </w:lvl>
+    <w:lvl w:ilvl="4">
+      <w:start w:val="1"/>
+      <w:numFmt w:val="lowerLetter"/>
+      <w:lvlText w:val="%5."/>
+      <w:lvlJc w:val="left"/>
+      <w:pPr>
+        <w:ind w:left="4167" w:hanging="360"/>
+      </w:pPr>
+    </w:lvl>
+    <w:lvl w:ilvl="5">
+      <w:start w:val="1"/>
+      <w:numFmt w:val="lowerRoman"/>
+      <w:lvlText w:val="%6."/>
+      <w:lvlJc w:val="right"/>
+      <w:pPr>
+        <w:ind w:left="4887" w:hanging="180"/>
+      </w:pPr>
+    </w:lvl>
+    <w:lvl w:ilvl="6">
+      <w:start w:val="1"/>
+      <w:numFmt w:val="decimal"/>
+      <w:lvlText w:val="%7."/>
+      <w:lvlJc w:val="left"/>
+      <w:pPr>
+        <w:ind w:left="5607" w:hanging="360"/>
+      </w:pPr>
+    </w:lvl>
+    <w:lvl w:ilvl="7">
+      <w:start w:val="1"/>
+      <w:numFmt w:val="lowerLetter"/>
+      <w:lvlText w:val="%8."/>
+      <w:lvlJc w:val="left"/>
+      <w:pPr>
+        <w:ind w:left="6327" w:hanging="360"/>
+      </w:pPr>
+    </w:lvl>
+    <w:lvl w:ilvl="8">
+      <w:start w:val="1"/>
+      <w:numFmt w:val="lowerRoman"/>
+      <w:lvlText w:val="%9."/>
+      <w:lvlJc w:val="right"/>
+      <w:pPr>
+        <w:ind w:left="7047" w:hanging="180"/>
+      </w:pPr>
+    </w:lvl>
+  </w:abstractNum>
   <w:num w:numId="1">
     <w:abstractNumId w:val="1"/>
   </w:num>
@@ -1899,6 +2718,12 @@
   </w:num>
   <w:num w:numId="6">
     <w:abstractNumId w:val="6"/>
+  </w:num>
+  <w:num w:numId="7">
+    <w:abstractNumId w:val="7"/>
+  </w:num>
+  <w:num w:numId="8">
+    <w:abstractNumId w:val="8"/>
   </w:num>
 </w:numbering>
 </file>

</xml_diff>

<commit_message>
Added linked list to PJC2 instruction
</commit_message>
<xml_diff>
--- a/instructions/PJC_2/Programowanie w języku C - 2.docx
+++ b/instructions/PJC_2/Programowanie w języku C - 2.docx
@@ -372,9 +372,9 @@
         </w:numPr>
         <w:rPr/>
       </w:pPr>
-      <w:bookmarkStart w:id="2" w:name="_Toc477429826"/>
+      <w:bookmarkStart w:id="2" w:name="__RefHeading___Toc986_863546052"/>
       <w:bookmarkStart w:id="3" w:name="_Toc476056149"/>
-      <w:bookmarkStart w:id="4" w:name="__RefHeading___Toc986_863546052"/>
+      <w:bookmarkStart w:id="4" w:name="_Toc477429826"/>
       <w:bookmarkEnd w:id="2"/>
       <w:bookmarkEnd w:id="3"/>
       <w:bookmarkEnd w:id="4"/>
@@ -571,6 +571,46 @@
           <w:t>6</w:t>
         </w:r>
       </w:hyperlink>
+    </w:p>
+    <w:p>
+      <w:pPr>
+        <w:pStyle w:val="Contents2"/>
+        <w:tabs>
+          <w:tab w:val="right" w:pos="9072" w:leader="dot"/>
+        </w:tabs>
+        <w:rPr/>
+      </w:pPr>
+      <w:hyperlink w:anchor="__RefHeading___Toc1491_401993183">
+        <w:r>
+          <w:rPr>
+            <w:webHidden/>
+            <w:rStyle w:val="Style"/>
+          </w:rPr>
+          <w:t>3. Laboratorium 3 – listy wiązane</w:t>
+          <w:tab/>
+          <w:t>7</w:t>
+        </w:r>
+      </w:hyperlink>
+    </w:p>
+    <w:p>
+      <w:pPr>
+        <w:pStyle w:val="Contents2"/>
+        <w:tabs>
+          <w:tab w:val="right" w:pos="9072" w:leader="dot"/>
+        </w:tabs>
+        <w:rPr/>
+      </w:pPr>
+      <w:hyperlink w:anchor="__RefHeading___Toc1493_401993183">
+        <w:r>
+          <w:rPr>
+            <w:webHidden/>
+            <w:rStyle w:val="Style"/>
+          </w:rPr>
+          <w:t>Zadanie 1. Listy wiązane</w:t>
+          <w:tab/>
+          <w:t>7</w:t>
+        </w:r>
+      </w:hyperlink>
       <w:r>
         <w:fldChar w:fldCharType="end"/>
       </w:r>
@@ -609,9 +649,9 @@
         </w:numPr>
         <w:rPr/>
       </w:pPr>
-      <w:bookmarkStart w:id="5" w:name="_Toc477429827"/>
+      <w:bookmarkStart w:id="5" w:name="__RefHeading___Toc988_863546052"/>
       <w:bookmarkStart w:id="6" w:name="_Toc476056150"/>
-      <w:bookmarkStart w:id="7" w:name="__RefHeading___Toc988_863546052"/>
+      <w:bookmarkStart w:id="7" w:name="_Toc477429827"/>
       <w:bookmarkEnd w:id="5"/>
       <w:bookmarkEnd w:id="6"/>
       <w:bookmarkEnd w:id="7"/>
@@ -625,7 +665,7 @@
         <w:pStyle w:val="ListParagraph"/>
         <w:numPr>
           <w:ilvl w:val="0"/>
-          <w:numId w:val="1"/>
+          <w:numId w:val="2"/>
         </w:numPr>
         <w:rPr/>
       </w:pPr>
@@ -639,7 +679,7 @@
         <w:pStyle w:val="ListParagraph"/>
         <w:numPr>
           <w:ilvl w:val="0"/>
-          <w:numId w:val="1"/>
+          <w:numId w:val="2"/>
         </w:numPr>
         <w:rPr/>
       </w:pPr>
@@ -653,7 +693,7 @@
         <w:pStyle w:val="ListParagraph"/>
         <w:numPr>
           <w:ilvl w:val="0"/>
-          <w:numId w:val="1"/>
+          <w:numId w:val="2"/>
         </w:numPr>
         <w:rPr/>
       </w:pPr>
@@ -679,7 +719,7 @@
         <w:pStyle w:val="Nagwek11"/>
         <w:numPr>
           <w:ilvl w:val="0"/>
-          <w:numId w:val="2"/>
+          <w:numId w:val="3"/>
         </w:numPr>
         <w:ind w:left="0" w:hanging="0"/>
         <w:rPr/>
@@ -715,8 +755,8 @@
         <w:rPr/>
       </w:pPr>
       <w:bookmarkStart w:id="10" w:name="_Toc477429832"/>
-      <w:bookmarkStart w:id="11" w:name="_Toc476056155"/>
-      <w:bookmarkStart w:id="12" w:name="__RefHeading___Toc992_863546052"/>
+      <w:bookmarkStart w:id="11" w:name="__RefHeading___Toc992_863546052"/>
+      <w:bookmarkStart w:id="12" w:name="_Toc476056155"/>
       <w:bookmarkEnd w:id="11"/>
       <w:bookmarkEnd w:id="12"/>
       <w:r>
@@ -744,7 +784,7 @@
         <w:pStyle w:val="ListParagraph"/>
         <w:numPr>
           <w:ilvl w:val="0"/>
-          <w:numId w:val="3"/>
+          <w:numId w:val="4"/>
         </w:numPr>
         <w:ind w:left="567" w:hanging="360"/>
         <w:jc w:val="both"/>
@@ -760,7 +800,7 @@
         <w:pStyle w:val="ListParagraph"/>
         <w:numPr>
           <w:ilvl w:val="0"/>
-          <w:numId w:val="3"/>
+          <w:numId w:val="4"/>
         </w:numPr>
         <w:ind w:left="567" w:hanging="360"/>
         <w:jc w:val="both"/>
@@ -786,7 +826,7 @@
         <w:pStyle w:val="ListParagraph"/>
         <w:numPr>
           <w:ilvl w:val="0"/>
-          <w:numId w:val="3"/>
+          <w:numId w:val="4"/>
         </w:numPr>
         <w:ind w:left="567" w:hanging="360"/>
         <w:jc w:val="both"/>
@@ -802,7 +842,7 @@
         <w:pStyle w:val="ListParagraph"/>
         <w:numPr>
           <w:ilvl w:val="0"/>
-          <w:numId w:val="3"/>
+          <w:numId w:val="4"/>
         </w:numPr>
         <w:ind w:left="567" w:hanging="360"/>
         <w:jc w:val="both"/>
@@ -818,7 +858,7 @@
         <w:pStyle w:val="ListParagraph"/>
         <w:numPr>
           <w:ilvl w:val="0"/>
-          <w:numId w:val="3"/>
+          <w:numId w:val="4"/>
         </w:numPr>
         <w:ind w:left="567" w:hanging="360"/>
         <w:jc w:val="both"/>
@@ -844,7 +884,7 @@
         <w:pStyle w:val="ListParagraph"/>
         <w:numPr>
           <w:ilvl w:val="0"/>
-          <w:numId w:val="3"/>
+          <w:numId w:val="4"/>
         </w:numPr>
         <w:ind w:left="567" w:hanging="360"/>
         <w:jc w:val="both"/>
@@ -870,7 +910,7 @@
         <w:pStyle w:val="ListParagraph"/>
         <w:numPr>
           <w:ilvl w:val="0"/>
-          <w:numId w:val="3"/>
+          <w:numId w:val="4"/>
         </w:numPr>
         <w:ind w:left="567" w:hanging="360"/>
         <w:jc w:val="both"/>
@@ -886,7 +926,7 @@
         <w:pStyle w:val="ListParagraph"/>
         <w:numPr>
           <w:ilvl w:val="0"/>
-          <w:numId w:val="3"/>
+          <w:numId w:val="4"/>
         </w:numPr>
         <w:ind w:left="567" w:hanging="360"/>
         <w:jc w:val="both"/>
@@ -912,7 +952,7 @@
         <w:pStyle w:val="ListParagraph"/>
         <w:numPr>
           <w:ilvl w:val="0"/>
-          <w:numId w:val="3"/>
+          <w:numId w:val="4"/>
         </w:numPr>
         <w:ind w:left="567" w:hanging="360"/>
         <w:jc w:val="both"/>
@@ -956,7 +996,7 @@
         <w:pStyle w:val="ListParagraph"/>
         <w:numPr>
           <w:ilvl w:val="0"/>
-          <w:numId w:val="5"/>
+          <w:numId w:val="6"/>
         </w:numPr>
         <w:ind w:left="567" w:hanging="360"/>
         <w:jc w:val="both"/>
@@ -972,7 +1012,7 @@
         <w:pStyle w:val="ListParagraph"/>
         <w:numPr>
           <w:ilvl w:val="0"/>
-          <w:numId w:val="5"/>
+          <w:numId w:val="6"/>
         </w:numPr>
         <w:ind w:left="567" w:hanging="360"/>
         <w:jc w:val="both"/>
@@ -1015,7 +1055,7 @@
         <w:pStyle w:val="ListParagraph"/>
         <w:numPr>
           <w:ilvl w:val="0"/>
-          <w:numId w:val="5"/>
+          <w:numId w:val="6"/>
         </w:numPr>
         <w:ind w:left="540" w:hanging="360"/>
         <w:jc w:val="both"/>
@@ -1058,7 +1098,7 @@
         <w:pStyle w:val="ListParagraph"/>
         <w:numPr>
           <w:ilvl w:val="0"/>
-          <w:numId w:val="5"/>
+          <w:numId w:val="6"/>
         </w:numPr>
         <w:ind w:left="540" w:hanging="360"/>
         <w:jc w:val="both"/>
@@ -1074,7 +1114,7 @@
         <w:pStyle w:val="ListParagraph"/>
         <w:numPr>
           <w:ilvl w:val="0"/>
-          <w:numId w:val="5"/>
+          <w:numId w:val="6"/>
         </w:numPr>
         <w:ind w:left="540" w:hanging="360"/>
         <w:jc w:val="both"/>
@@ -1090,7 +1130,7 @@
         <w:pStyle w:val="ListParagraph"/>
         <w:numPr>
           <w:ilvl w:val="0"/>
-          <w:numId w:val="5"/>
+          <w:numId w:val="6"/>
         </w:numPr>
         <w:ind w:left="540" w:hanging="360"/>
         <w:jc w:val="both"/>
@@ -1106,7 +1146,7 @@
         <w:pStyle w:val="ListParagraph"/>
         <w:numPr>
           <w:ilvl w:val="0"/>
-          <w:numId w:val="5"/>
+          <w:numId w:val="6"/>
         </w:numPr>
         <w:ind w:left="540" w:hanging="360"/>
         <w:jc w:val="both"/>
@@ -1122,7 +1162,7 @@
         <w:pStyle w:val="ListParagraph"/>
         <w:numPr>
           <w:ilvl w:val="0"/>
-          <w:numId w:val="5"/>
+          <w:numId w:val="6"/>
         </w:numPr>
         <w:ind w:left="540" w:hanging="360"/>
         <w:jc w:val="both"/>
@@ -1138,7 +1178,7 @@
         <w:pStyle w:val="ListParagraph"/>
         <w:numPr>
           <w:ilvl w:val="0"/>
-          <w:numId w:val="5"/>
+          <w:numId w:val="6"/>
         </w:numPr>
         <w:ind w:left="540" w:hanging="360"/>
         <w:jc w:val="both"/>
@@ -1154,7 +1194,7 @@
         <w:pStyle w:val="ListParagraph"/>
         <w:numPr>
           <w:ilvl w:val="0"/>
-          <w:numId w:val="5"/>
+          <w:numId w:val="6"/>
         </w:numPr>
         <w:ind w:left="540" w:hanging="360"/>
         <w:jc w:val="both"/>
@@ -1163,6 +1203,21 @@
       <w:r>
         <w:rPr/>
         <w:t>W komentarzach (/**/) w kilku zdaniach zapisać wnioski z zadania</w:t>
+      </w:r>
+    </w:p>
+    <w:p>
+      <w:pPr>
+        <w:pStyle w:val="ListParagraph"/>
+        <w:numPr>
+          <w:ilvl w:val="0"/>
+          <w:numId w:val="0"/>
+        </w:numPr>
+        <w:ind w:left="1467" w:hanging="0"/>
+        <w:jc w:val="both"/>
+        <w:rPr/>
+      </w:pPr>
+      <w:r>
+        <w:rPr/>
       </w:r>
     </w:p>
     <w:p>
@@ -1211,7 +1266,7 @@
         <w:pStyle w:val="ListParagraph"/>
         <w:numPr>
           <w:ilvl w:val="0"/>
-          <w:numId w:val="4"/>
+          <w:numId w:val="5"/>
         </w:numPr>
         <w:ind w:left="567" w:hanging="360"/>
         <w:jc w:val="both"/>
@@ -1227,7 +1282,7 @@
         <w:pStyle w:val="ListParagraph"/>
         <w:numPr>
           <w:ilvl w:val="0"/>
-          <w:numId w:val="4"/>
+          <w:numId w:val="5"/>
         </w:numPr>
         <w:ind w:left="567" w:hanging="360"/>
         <w:jc w:val="both"/>
@@ -1243,7 +1298,7 @@
         <w:pStyle w:val="ListParagraph"/>
         <w:numPr>
           <w:ilvl w:val="0"/>
-          <w:numId w:val="4"/>
+          <w:numId w:val="5"/>
         </w:numPr>
         <w:ind w:left="567" w:hanging="360"/>
         <w:jc w:val="both"/>
@@ -1259,7 +1314,7 @@
         <w:pStyle w:val="ListParagraph"/>
         <w:numPr>
           <w:ilvl w:val="0"/>
-          <w:numId w:val="4"/>
+          <w:numId w:val="5"/>
         </w:numPr>
         <w:ind w:left="540" w:hanging="360"/>
         <w:jc w:val="both"/>
@@ -1275,7 +1330,7 @@
         <w:pStyle w:val="ListParagraph"/>
         <w:numPr>
           <w:ilvl w:val="0"/>
-          <w:numId w:val="4"/>
+          <w:numId w:val="5"/>
         </w:numPr>
         <w:ind w:left="540" w:hanging="360"/>
         <w:jc w:val="both"/>
@@ -1291,7 +1346,7 @@
         <w:pStyle w:val="ListParagraph"/>
         <w:numPr>
           <w:ilvl w:val="0"/>
-          <w:numId w:val="4"/>
+          <w:numId w:val="5"/>
         </w:numPr>
         <w:ind w:left="540" w:hanging="360"/>
         <w:jc w:val="both"/>
@@ -1307,7 +1362,7 @@
         <w:pStyle w:val="ListParagraph"/>
         <w:numPr>
           <w:ilvl w:val="0"/>
-          <w:numId w:val="4"/>
+          <w:numId w:val="5"/>
         </w:numPr>
         <w:ind w:left="540" w:hanging="360"/>
         <w:jc w:val="both"/>
@@ -1328,11 +1383,9 @@
         <w:jc w:val="both"/>
         <w:rPr/>
       </w:pPr>
-      <w:ins w:id="0" w:author="Unknown Author" w:date="2017-10-04T10:30:00Z">
-        <w:r>
-          <w:rPr/>
-        </w:r>
-      </w:ins>
+      <w:r>
+        <w:rPr/>
+      </w:r>
       <w:r>
         <w:br w:type="page"/>
       </w:r>
@@ -1342,45 +1395,23 @@
         <w:pStyle w:val="Nagwek11"/>
         <w:numPr>
           <w:ilvl w:val="0"/>
-          <w:numId w:val="2"/>
+          <w:numId w:val="3"/>
         </w:numPr>
         <w:ind w:left="0" w:hanging="0"/>
         <w:rPr/>
       </w:pPr>
-      <w:ins w:id="1" w:author="Unknown Author" w:date="2017-10-04T10:30:00Z">
-        <w:bookmarkStart w:id="18" w:name="__RefHeading___Toc237_501889405"/>
-        <w:bookmarkStart w:id="19" w:name="_Toc4774298282"/>
-        <w:bookmarkEnd w:id="18"/>
-        <w:r>
-          <w:rPr/>
-          <w:t>L</w:t>
-        </w:r>
-      </w:ins>
-      <w:ins w:id="2" w:author="Unknown Author" w:date="2017-10-04T10:30:00Z">
-        <w:bookmarkEnd w:id="19"/>
-        <w:r>
-          <w:rPr/>
-          <w:t xml:space="preserve">aboratorium </w:t>
-        </w:r>
-      </w:ins>
-      <w:ins w:id="3" w:author="Unknown Author" w:date="2017-10-04T10:30:00Z">
-        <w:r>
-          <w:rPr/>
-          <w:t>2</w:t>
-        </w:r>
-      </w:ins>
-      <w:ins w:id="4" w:author="Unknown Author" w:date="2017-10-04T10:30:00Z">
-        <w:r>
-          <w:rPr/>
-          <w:t xml:space="preserve"> – </w:t>
-        </w:r>
-      </w:ins>
-      <w:ins w:id="5" w:author="Unknown Author" w:date="2017-10-04T10:30:00Z">
-        <w:r>
-          <w:rPr/>
-          <w:t>biblioteki dynamiczne</w:t>
-        </w:r>
-      </w:ins>
+      <w:bookmarkStart w:id="18" w:name="_Toc4774298282"/>
+      <w:bookmarkStart w:id="19" w:name="__RefHeading___Toc237_501889405"/>
+      <w:bookmarkEnd w:id="19"/>
+      <w:r>
+        <w:rPr/>
+        <w:t>L</w:t>
+      </w:r>
+      <w:bookmarkEnd w:id="18"/>
+      <w:r>
+        <w:rPr/>
+        <w:t>aboratorium 2 – biblioteki dynamiczne</w:t>
+      </w:r>
     </w:p>
     <w:p>
       <w:pPr>
@@ -1389,84 +1420,40 @@
         <w:jc w:val="both"/>
         <w:rPr/>
       </w:pPr>
-      <w:ins w:id="6" w:author="Unknown Author" w:date="2017-10-04T10:30:00Z">
-        <w:r>
-          <w:rPr/>
-          <w:t xml:space="preserve">Celem ćwiczenia jest odświeżenie i utrwalenie wiedzy i umiejętności w zakresie </w:t>
-        </w:r>
-      </w:ins>
-      <w:ins w:id="7" w:author="Unknown Author" w:date="2017-10-04T10:30:00Z">
-        <w:r>
-          <w:rPr/>
-          <w:t>tworzenia</w:t>
-        </w:r>
-      </w:ins>
-      <w:ins w:id="8" w:author="Unknown Author" w:date="2017-10-04T10:30:00Z">
-        <w:r>
-          <w:rPr/>
-          <w:t xml:space="preserve"> i wykorzystania </w:t>
-        </w:r>
-      </w:ins>
-      <w:ins w:id="9" w:author="Unknown Author" w:date="2017-10-04T10:30:00Z">
-        <w:r>
-          <w:rPr/>
-          <w:t>bibliotek dynamicznych.</w:t>
-        </w:r>
-      </w:ins>
+      <w:r>
+        <w:rPr/>
+        <w:t>Celem ćwiczenia jest odświeżenie i utrwalenie wiedzy i umiejętności w zakresie tworzenia i wykorzystania bibliotek dynamicznych.</w:t>
+      </w:r>
     </w:p>
     <w:p>
       <w:pPr>
         <w:pStyle w:val="Nagwek21"/>
         <w:rPr/>
       </w:pPr>
-      <w:ins w:id="10" w:author="Unknown Author" w:date="2017-10-04T10:30:00Z">
-        <w:bookmarkStart w:id="20" w:name="_Toc4774298322"/>
-        <w:bookmarkStart w:id="21" w:name="_Toc4760561552"/>
-        <w:bookmarkStart w:id="22" w:name="__RefHeading___Toc992_8635460522"/>
-        <w:bookmarkEnd w:id="21"/>
-        <w:bookmarkEnd w:id="22"/>
-        <w:r>
-          <w:rPr/>
-          <w:t>Zadanie 1</w:t>
-        </w:r>
-      </w:ins>
-      <w:ins w:id="11" w:author="Unknown Author" w:date="2017-10-04T10:30:00Z">
-        <w:bookmarkEnd w:id="20"/>
-        <w:r>
-          <w:rPr/>
-          <w:t xml:space="preserve">. </w:t>
-        </w:r>
-      </w:ins>
-      <w:ins w:id="12" w:author="Unknown Author" w:date="2017-10-04T10:30:00Z">
-        <w:r>
-          <w:rPr/>
-          <w:t>Tworzenie biblioteki dynamicznej</w:t>
-        </w:r>
-      </w:ins>
-    </w:p>
-    <w:p>
-      <w:pPr>
-        <w:pStyle w:val="Normal"/>
-        <w:rPr/>
-      </w:pPr>
-      <w:ins w:id="13" w:author="Unknown Author" w:date="2017-10-04T10:30:00Z">
-        <w:r>
-          <w:rPr/>
-          <w:t xml:space="preserve">Zadanie ma na celu utrwalenie sposobu </w:t>
-        </w:r>
-      </w:ins>
-      <w:ins w:id="14" w:author="Unknown Author" w:date="2017-10-04T10:30:00Z">
-        <w:r>
-          <w:rPr/>
-          <w:t>tworzenia bibliotek dynamicznych</w:t>
-        </w:r>
-      </w:ins>
-      <w:ins w:id="15" w:author="Unknown Author" w:date="2017-10-04T10:30:00Z">
-        <w:r>
-          <w:rPr/>
-          <w:t>.</w:t>
-        </w:r>
-      </w:ins>
+      <w:bookmarkStart w:id="20" w:name="_Toc47742983221"/>
+      <w:bookmarkStart w:id="21" w:name="__RefHeading___Toc992_86354605221"/>
+      <w:bookmarkStart w:id="22" w:name="_Toc47605615521"/>
+      <w:bookmarkEnd w:id="21"/>
+      <w:bookmarkEnd w:id="22"/>
+      <w:r>
+        <w:rPr/>
+        <w:t>Zadanie 1</w:t>
+      </w:r>
+      <w:bookmarkEnd w:id="20"/>
+      <w:r>
+        <w:rPr/>
+        <w:t>. Tworzenie biblioteki dynamicznej</w:t>
+      </w:r>
+    </w:p>
+    <w:p>
+      <w:pPr>
+        <w:pStyle w:val="Normal"/>
+        <w:rPr/>
+      </w:pPr>
+      <w:r>
+        <w:rPr/>
+        <w:t>Zadanie ma na celu utrwalenie sposobu tworzenia bibliotek dynamicznych.</w:t>
+      </w:r>
     </w:p>
     <w:p>
       <w:pPr>
@@ -1479,36 +1466,10 @@
         <w:jc w:val="both"/>
         <w:rPr/>
       </w:pPr>
-      <w:ins w:id="16" w:author="Unknown Author" w:date="2017-10-04T10:30:00Z">
-        <w:r>
-          <w:rPr/>
-          <w:t>Utworzyć nowy projekt dla języka C w IDE Eclipse typu "</w:t>
-        </w:r>
-      </w:ins>
-      <w:ins w:id="17" w:author="Unknown Author" w:date="2017-10-04T10:30:00Z">
-        <w:r>
-          <w:rPr/>
-          <w:t>Empty Project</w:t>
-        </w:r>
-      </w:ins>
-      <w:ins w:id="18" w:author="Unknown Author" w:date="2017-10-04T10:30:00Z">
-        <w:r>
-          <w:rPr/>
-          <w:t xml:space="preserve">" </w:t>
-        </w:r>
-      </w:ins>
-      <w:ins w:id="19" w:author="Unknown Author" w:date="2017-10-04T10:30:00Z">
-        <w:r>
-          <w:rPr/>
-          <w:t>o nazwie biblioteka</w:t>
-        </w:r>
-      </w:ins>
-      <w:ins w:id="20" w:author="Unknown Author" w:date="2017-10-04T10:30:00Z">
-        <w:r>
-          <w:rPr/>
-          <w:t>.</w:t>
-        </w:r>
-      </w:ins>
+      <w:r>
+        <w:rPr/>
+        <w:t>Utworzyć nowy projekt dla języka C w IDE Eclipse typu "Empty Project" o nazwie biblioteka.</w:t>
+      </w:r>
     </w:p>
     <w:p>
       <w:pPr>
@@ -1521,12 +1482,10 @@
         <w:jc w:val="both"/>
         <w:rPr/>
       </w:pPr>
-      <w:ins w:id="21" w:author="Unknown Author" w:date="2017-10-04T10:30:00Z">
-        <w:r>
-          <w:rPr/>
-          <w:t>Wewnątrz utworzonego projektu stworzyć katalog źródłowy o nazwie „src”</w:t>
-        </w:r>
-      </w:ins>
+      <w:r>
+        <w:rPr/>
+        <w:t>Wewnątrz utworzonego projektu stworzyć katalog źródłowy o nazwie „src”</w:t>
+      </w:r>
     </w:p>
     <w:p>
       <w:pPr>
@@ -1539,45 +1498,35 @@
         <w:jc w:val="both"/>
         <w:rPr/>
       </w:pPr>
-      <w:ins w:id="22" w:author="Unknown Author" w:date="2017-10-04T10:30:00Z">
-        <w:r>
-          <w:rPr/>
-          <w:t xml:space="preserve">W katalogu „src” stworzyć plik nagłówkowy </w:t>
-        </w:r>
-      </w:ins>
-      <w:ins w:id="23" w:author="Unknown Author" w:date="2017-10-04T10:30:00Z">
-        <w:r>
-          <w:rPr>
-            <w:i/>
-            <w:iCs/>
-          </w:rPr>
-          <w:t xml:space="preserve">bilblioteka.h </w:t>
-        </w:r>
-      </w:ins>
-      <w:ins w:id="24" w:author="Unknown Author" w:date="2017-10-04T10:30:00Z">
-        <w:r>
-          <w:rPr>
-            <w:i w:val="false"/>
-            <w:iCs w:val="false"/>
-          </w:rPr>
-          <w:t xml:space="preserve">i </w:t>
-        </w:r>
-      </w:ins>
-      <w:ins w:id="25" w:author="Unknown Author" w:date="2017-10-04T10:30:00Z">
-        <w:r>
-          <w:rPr/>
-          <w:t xml:space="preserve">źródłowy </w:t>
-        </w:r>
-      </w:ins>
-      <w:ins w:id="26" w:author="Unknown Author" w:date="2017-10-04T10:30:00Z">
-        <w:r>
-          <w:rPr>
-            <w:i/>
-            <w:iCs/>
-          </w:rPr>
-          <w:t>biblioteka.c.</w:t>
-        </w:r>
-      </w:ins>
+      <w:r>
+        <w:rPr/>
+        <w:t xml:space="preserve">W katalogu „src” stworzyć plik nagłówkowy </w:t>
+      </w:r>
+      <w:r>
+        <w:rPr>
+          <w:i/>
+          <w:iCs/>
+        </w:rPr>
+        <w:t xml:space="preserve">bilblioteka.h </w:t>
+      </w:r>
+      <w:r>
+        <w:rPr>
+          <w:i w:val="false"/>
+          <w:iCs w:val="false"/>
+        </w:rPr>
+        <w:t xml:space="preserve">i </w:t>
+      </w:r>
+      <w:r>
+        <w:rPr/>
+        <w:t xml:space="preserve">źródłowy </w:t>
+      </w:r>
+      <w:r>
+        <w:rPr>
+          <w:i/>
+          <w:iCs/>
+        </w:rPr>
+        <w:t>biblioteka.c.</w:t>
+      </w:r>
     </w:p>
     <w:p>
       <w:pPr>
@@ -1590,48 +1539,38 @@
         <w:jc w:val="both"/>
         <w:rPr/>
       </w:pPr>
-      <w:ins w:id="27" w:author="Unknown Author" w:date="2017-10-04T10:30:00Z">
-        <w:r>
-          <w:rPr/>
-          <w:t xml:space="preserve">Zaimplementować funkcje </w:t>
-        </w:r>
-      </w:ins>
-      <w:ins w:id="28" w:author="Unknown Author" w:date="2017-10-04T10:30:00Z">
-        <w:r>
-          <w:rPr>
-            <w:i/>
-            <w:iCs/>
-          </w:rPr>
-          <w:t xml:space="preserve">odejmowanie() </w:t>
-        </w:r>
-      </w:ins>
-      <w:ins w:id="29" w:author="Unknown Author" w:date="2017-10-04T10:30:00Z">
-        <w:r>
-          <w:rPr>
-            <w:i w:val="false"/>
-            <w:iCs w:val="false"/>
-          </w:rPr>
-          <w:t xml:space="preserve">i </w:t>
-        </w:r>
-      </w:ins>
-      <w:ins w:id="30" w:author="Unknown Author" w:date="2017-10-04T10:30:00Z">
-        <w:r>
-          <w:rPr>
-            <w:i/>
-            <w:iCs/>
-          </w:rPr>
-          <w:t>iloczyn()</w:t>
-        </w:r>
-      </w:ins>
-      <w:ins w:id="31" w:author="Unknown Author" w:date="2017-10-04T10:30:00Z">
-        <w:r>
-          <w:rPr>
-            <w:i w:val="false"/>
-            <w:iCs w:val="false"/>
-          </w:rPr>
-          <w:t xml:space="preserve"> realizujące odpowiednie operacje matematyczne, przyjmujące dwa argumenty typu całkowietego i zwracające wynik.</w:t>
-        </w:r>
-      </w:ins>
+      <w:r>
+        <w:rPr/>
+        <w:t xml:space="preserve">Zaimplementować funkcje </w:t>
+      </w:r>
+      <w:r>
+        <w:rPr>
+          <w:i/>
+          <w:iCs/>
+        </w:rPr>
+        <w:t xml:space="preserve">odejmowanie() </w:t>
+      </w:r>
+      <w:r>
+        <w:rPr>
+          <w:i w:val="false"/>
+          <w:iCs w:val="false"/>
+        </w:rPr>
+        <w:t xml:space="preserve">i </w:t>
+      </w:r>
+      <w:r>
+        <w:rPr>
+          <w:i/>
+          <w:iCs/>
+        </w:rPr>
+        <w:t>iloczyn()</w:t>
+      </w:r>
+      <w:r>
+        <w:rPr>
+          <w:i w:val="false"/>
+          <w:iCs w:val="false"/>
+        </w:rPr>
+        <w:t xml:space="preserve"> realizujące odpowiednie operacje matematyczne, przyjmujące dwa argumenty typu całkowietego i zwracające wynik.</w:t>
+      </w:r>
     </w:p>
     <w:p>
       <w:pPr>
@@ -1644,70 +1583,38 @@
         <w:jc w:val="both"/>
         <w:rPr/>
       </w:pPr>
-      <w:ins w:id="32" w:author="Unknown Author" w:date="2017-10-04T10:30:00Z">
-        <w:r>
-          <w:rPr/>
-          <w:t>Wykorzystując terminal (konsolę) na podstawie utworzonych plików stworzyć bibliotekę dynamiczną.</w:t>
-        </w:r>
-      </w:ins>
+      <w:r>
+        <w:rPr/>
+        <w:t>Wykorzystując terminal (konsolę) na podstawie utworzonych plików stworzyć bibliotekę dynamiczną.</w:t>
+      </w:r>
     </w:p>
     <w:p>
       <w:pPr>
         <w:pStyle w:val="Nagwek21"/>
         <w:rPr/>
       </w:pPr>
-      <w:ins w:id="33" w:author="Unknown Author" w:date="2017-10-04T10:30:00Z">
-        <w:bookmarkStart w:id="23" w:name="_Toc4774298332"/>
-        <w:bookmarkStart w:id="24" w:name="__RefHeading___Toc994_8635460522"/>
-        <w:bookmarkEnd w:id="24"/>
-        <w:r>
-          <w:rPr/>
-          <w:t xml:space="preserve">Zadanie 2. </w:t>
-        </w:r>
-      </w:ins>
-      <w:ins w:id="34" w:author="Unknown Author" w:date="2017-10-04T10:30:00Z">
-        <w:bookmarkEnd w:id="23"/>
-        <w:r>
-          <w:rPr/>
-          <w:t xml:space="preserve">Wykorzystanie </w:t>
-        </w:r>
-      </w:ins>
-      <w:ins w:id="35" w:author="Unknown Author" w:date="2017-10-04T10:30:00Z">
-        <w:r>
-          <w:rPr/>
-          <w:t xml:space="preserve">bibliotek dynamicznych </w:t>
-        </w:r>
-      </w:ins>
-      <w:ins w:id="36" w:author="Unknown Author" w:date="2017-10-04T11:12:00Z">
-        <w:r>
-          <w:rPr/>
-          <w:t>–</w:t>
-        </w:r>
-      </w:ins>
-      <w:ins w:id="37" w:author="Unknown Author" w:date="2017-10-04T10:30:00Z">
-        <w:r>
-          <w:rPr/>
-          <w:t xml:space="preserve"> ładowanie/zamykanie podczas wykonywania programu</w:t>
-        </w:r>
-      </w:ins>
-    </w:p>
-    <w:p>
-      <w:pPr>
-        <w:pStyle w:val="Normal"/>
-        <w:rPr/>
-      </w:pPr>
-      <w:ins w:id="38" w:author="Unknown Author" w:date="2017-10-04T10:30:00Z">
-        <w:r>
-          <w:rPr/>
-          <w:t xml:space="preserve">Celem zadania jest utrwalenie zasad </w:t>
-        </w:r>
-      </w:ins>
-      <w:ins w:id="39" w:author="Unknown Author" w:date="2017-10-04T10:30:00Z">
-        <w:r>
-          <w:rPr/>
-          <w:t>wykorzystania bibliotek dynamicznych.</w:t>
-        </w:r>
-      </w:ins>
+      <w:bookmarkStart w:id="23" w:name="_Toc47742983321"/>
+      <w:bookmarkStart w:id="24" w:name="__RefHeading___Toc994_86354605221"/>
+      <w:bookmarkEnd w:id="24"/>
+      <w:r>
+        <w:rPr/>
+        <w:t xml:space="preserve">Zadanie 2. </w:t>
+      </w:r>
+      <w:bookmarkEnd w:id="23"/>
+      <w:r>
+        <w:rPr/>
+        <w:t>Wykorzystanie bibliotek dynamicznych – ładowanie/zamykanie podczas wykonywania programu</w:t>
+      </w:r>
+    </w:p>
+    <w:p>
+      <w:pPr>
+        <w:pStyle w:val="Normal"/>
+        <w:rPr/>
+      </w:pPr>
+      <w:r>
+        <w:rPr/>
+        <w:t>Celem zadania jest utrwalenie zasad wykorzystania bibliotek dynamicznych.</w:t>
+      </w:r>
     </w:p>
     <w:p>
       <w:pPr>
@@ -1720,12 +1627,10 @@
         <w:jc w:val="both"/>
         <w:rPr/>
       </w:pPr>
-      <w:ins w:id="40" w:author="Unknown Author" w:date="2017-10-04T10:30:00Z">
-        <w:r>
-          <w:rPr/>
-          <w:t>Utworzyć nowy projekt dla języka C w IDE Eclipse typu "Hello world ANSI C Project".</w:t>
-        </w:r>
-      </w:ins>
+      <w:r>
+        <w:rPr/>
+        <w:t>Utworzyć nowy projekt dla języka C w IDE Eclipse typu "Hello world ANSI C Project".</w:t>
+      </w:r>
     </w:p>
     <w:p>
       <w:pPr>
@@ -1738,32 +1643,20 @@
         <w:jc w:val="both"/>
         <w:rPr/>
       </w:pPr>
-      <w:ins w:id="41" w:author="Unknown Author" w:date="2017-10-04T10:30:00Z">
-        <w:r>
-          <w:rPr/>
-          <w:t>W pliku z funkcją główną (</w:t>
-        </w:r>
-      </w:ins>
-      <w:ins w:id="42" w:author="Unknown Author" w:date="2017-10-04T10:30:00Z">
-        <w:r>
-          <w:rPr>
-            <w:i/>
-          </w:rPr>
-          <w:t>main()</w:t>
-        </w:r>
-      </w:ins>
-      <w:ins w:id="43" w:author="Unknown Author" w:date="2017-10-04T10:30:00Z">
-        <w:r>
-          <w:rPr/>
-          <w:t xml:space="preserve">) </w:t>
-        </w:r>
-      </w:ins>
-      <w:ins w:id="44" w:author="Unknown Author" w:date="2017-10-04T10:30:00Z">
-        <w:r>
-          <w:rPr/>
-          <w:t>załadować bibliotekę utworzoną w zadaniu 1.</w:t>
-        </w:r>
-      </w:ins>
+      <w:r>
+        <w:rPr/>
+        <w:t>W pliku z funkcją główną (</w:t>
+      </w:r>
+      <w:r>
+        <w:rPr>
+          <w:i/>
+        </w:rPr>
+        <w:t>main()</w:t>
+      </w:r>
+      <w:r>
+        <w:rPr/>
+        <w:t>) załadować bibliotekę utworzoną w zadaniu 1.</w:t>
+      </w:r>
     </w:p>
     <w:p>
       <w:pPr>
@@ -1776,12 +1669,10 @@
         <w:jc w:val="both"/>
         <w:rPr/>
       </w:pPr>
-      <w:ins w:id="45" w:author="Unknown Author" w:date="2017-10-04T10:30:00Z">
-        <w:r>
-          <w:rPr/>
-          <w:t>Sprawdzić czy udało się załadowac bibliotekę. W przypadku błędu wyświetlić odpowiedni komunikat.</w:t>
-        </w:r>
-      </w:ins>
+      <w:r>
+        <w:rPr/>
+        <w:t>Sprawdzić czy udało się załadowac bibliotekę. W przypadku błędu wyświetlić odpowiedni komunikat.</w:t>
+      </w:r>
     </w:p>
     <w:p>
       <w:pPr>
@@ -1794,30 +1685,24 @@
         <w:jc w:val="both"/>
         <w:rPr/>
       </w:pPr>
-      <w:ins w:id="46" w:author="Unknown Author" w:date="2017-10-04T10:30:00Z">
-        <w:r>
-          <w:rPr/>
-          <w:t xml:space="preserve">Pobrać wskaźnik na funkcję </w:t>
-        </w:r>
-      </w:ins>
-      <w:ins w:id="47" w:author="Unknown Author" w:date="2017-10-04T10:30:00Z">
-        <w:r>
-          <w:rPr>
-            <w:i/>
-            <w:iCs/>
-          </w:rPr>
-          <w:t>odejmowanie()</w:t>
-        </w:r>
-      </w:ins>
-      <w:ins w:id="48" w:author="Unknown Author" w:date="2017-10-04T10:30:00Z">
-        <w:r>
-          <w:rPr>
-            <w:i w:val="false"/>
-            <w:iCs w:val="false"/>
-          </w:rPr>
-          <w:t xml:space="preserve"> i za jego pomocą wykonać funkcję oraz wyświetlić otrzymany wynik</w:t>
-        </w:r>
-      </w:ins>
+      <w:r>
+        <w:rPr/>
+        <w:t xml:space="preserve">Pobrać wskaźnik na funkcję </w:t>
+      </w:r>
+      <w:r>
+        <w:rPr>
+          <w:i/>
+          <w:iCs/>
+        </w:rPr>
+        <w:t>odejmowanie()</w:t>
+      </w:r>
+      <w:r>
+        <w:rPr>
+          <w:i w:val="false"/>
+          <w:iCs w:val="false"/>
+        </w:rPr>
+        <w:t xml:space="preserve"> i za jego pomocą wykonać funkcję oraz wyświetlić otrzymany wynik</w:t>
+      </w:r>
     </w:p>
     <w:p>
       <w:pPr>
@@ -1834,30 +1719,24 @@
         <w:jc w:val="both"/>
         <w:rPr/>
       </w:pPr>
-      <w:ins w:id="49" w:author="Unknown Author" w:date="2017-10-04T10:30:00Z">
-        <w:r>
-          <w:rPr/>
-          <w:t xml:space="preserve">Pobrać wskaźnik na funkcję </w:t>
-        </w:r>
-      </w:ins>
-      <w:ins w:id="50" w:author="Unknown Author" w:date="2017-10-04T10:30:00Z">
-        <w:r>
-          <w:rPr>
-            <w:i/>
-            <w:iCs/>
-          </w:rPr>
-          <w:t>iloczyn()</w:t>
-        </w:r>
-      </w:ins>
-      <w:ins w:id="51" w:author="Unknown Author" w:date="2017-10-04T10:30:00Z">
-        <w:r>
-          <w:rPr>
-            <w:i w:val="false"/>
-            <w:iCs w:val="false"/>
-          </w:rPr>
-          <w:t xml:space="preserve"> i za jego pomocą wykonać funkcję oraz wyświetlić otrzymany wynik</w:t>
-        </w:r>
-      </w:ins>
+      <w:r>
+        <w:rPr/>
+        <w:t xml:space="preserve">Pobrać wskaźnik na funkcję </w:t>
+      </w:r>
+      <w:r>
+        <w:rPr>
+          <w:i/>
+          <w:iCs/>
+        </w:rPr>
+        <w:t>iloczyn()</w:t>
+      </w:r>
+      <w:r>
+        <w:rPr>
+          <w:i w:val="false"/>
+          <w:iCs w:val="false"/>
+        </w:rPr>
+        <w:t xml:space="preserve"> i za jego pomocą wykonać funkcję oraz wyświetlić otrzymany wynik</w:t>
+      </w:r>
     </w:p>
     <w:p>
       <w:pPr>
@@ -1870,12 +1749,10 @@
         <w:jc w:val="both"/>
         <w:rPr/>
       </w:pPr>
-      <w:ins w:id="52" w:author="Unknown Author" w:date="2017-10-04T10:30:00Z">
-        <w:r>
-          <w:rPr/>
-          <w:t>Zamknąć używaną bibliotekę.</w:t>
-        </w:r>
-      </w:ins>
+      <w:r>
+        <w:rPr/>
+        <w:t>Zamknąć używaną bibliotekę.</w:t>
+      </w:r>
     </w:p>
     <w:p>
       <w:pPr>
@@ -1888,12 +1765,10 @@
         <w:jc w:val="both"/>
         <w:rPr/>
       </w:pPr>
-      <w:ins w:id="53" w:author="Unknown Author" w:date="2017-10-04T10:30:00Z">
-        <w:r>
-          <w:rPr/>
-          <w:t>Sprawdzic czy biblioteka została zamknięta poprawnie. W przypadku błędu wyświetlić odpowiedni komunikat.</w:t>
-        </w:r>
-      </w:ins>
+      <w:r>
+        <w:rPr/>
+        <w:t>Sprawdzic czy biblioteka została zamknięta poprawnie. W przypadku błędu wyświetlić odpowiedni komunikat.</w:t>
+      </w:r>
     </w:p>
     <w:p>
       <w:pPr>
@@ -1906,34 +1781,216 @@
         <w:jc w:val="both"/>
         <w:rPr/>
       </w:pPr>
-      <w:ins w:id="54" w:author="Unknown Author" w:date="2017-10-04T10:30:00Z">
-        <w:r>
-          <w:rPr/>
-          <w:t>Powtórzyć punkty od 2 do 7 wykorzystując drugi typ ładowania.</w:t>
-        </w:r>
-      </w:ins>
-    </w:p>
-    <w:p>
-      <w:pPr>
-        <w:pStyle w:val="ListParagraph"/>
-        <w:widowControl/>
-        <w:numPr>
-          <w:ilvl w:val="0"/>
-          <w:numId w:val="8"/>
-        </w:numPr>
-        <w:bidi w:val="0"/>
-        <w:spacing w:lineRule="auto" w:line="276" w:before="0" w:after="200"/>
-        <w:ind w:left="540" w:right="0" w:hanging="360"/>
+      <w:r>
+        <w:rPr/>
+        <w:t>Powtórzyć punkty od 2 do 7 wykorzystując drugi typ ładowania.</w:t>
+      </w:r>
+    </w:p>
+    <w:p>
+      <w:pPr>
+        <w:pStyle w:val="ListParagraph"/>
+        <w:ind w:firstLine="567"/>
+        <w:jc w:val="both"/>
+        <w:rPr/>
+      </w:pPr>
+      <w:r>
+        <w:rPr/>
+        <w:t>W komentarzach (/**/) w kilku zdaniach zapisać wnioski z zadania, uwzględniając czym różnią się obydwa tryby ładowania.</w:t>
+      </w:r>
+      <w:r>
+        <w:br w:type="page"/>
+      </w:r>
+    </w:p>
+    <w:p>
+      <w:pPr>
+        <w:pStyle w:val="Nagwek21"/>
+        <w:rPr/>
+      </w:pPr>
+      <w:r>
+        <w:rPr/>
+        <w:t>3.</w:t>
+        <w:tab/>
+      </w:r>
+      <w:bookmarkStart w:id="25" w:name="__RefHeading___Toc1491_401993183"/>
+      <w:bookmarkEnd w:id="25"/>
+      <w:r>
+        <w:rPr/>
+        <w:t>Laboratorium 3 – listy wiązane</w:t>
+      </w:r>
+    </w:p>
+    <w:p>
+      <w:pPr>
+        <w:pStyle w:val="Normal"/>
+        <w:ind w:firstLine="567"/>
+        <w:jc w:val="both"/>
+        <w:rPr/>
+      </w:pPr>
+      <w:r>
+        <w:rPr/>
+        <w:t>Celem ćwiczenia jest odświeżenie i utrwalenie wiedzy i umiejętności w zakresie tworzenia i wykorzystania list wiązanych.</w:t>
+      </w:r>
+    </w:p>
+    <w:p>
+      <w:pPr>
+        <w:pStyle w:val="Nagwek21"/>
+        <w:rPr/>
+      </w:pPr>
+      <w:bookmarkStart w:id="26" w:name="__RefHeading___Toc1493_401993183"/>
+      <w:bookmarkStart w:id="27" w:name="_Toc477429839"/>
+      <w:bookmarkEnd w:id="26"/>
+      <w:bookmarkEnd w:id="27"/>
+      <w:r>
+        <w:rPr/>
+        <w:t>Zadanie 1. Listy wiązane</w:t>
+      </w:r>
+    </w:p>
+    <w:p>
+      <w:pPr>
+        <w:pStyle w:val="Normal"/>
+        <w:rPr/>
+      </w:pPr>
+      <w:r>
+        <w:rPr/>
+        <w:t>Celem zadania jest wykorzystanie list wiązanych w języku C. Należy napisać program, który będzie buforował nieznaną liczbę par wartości całkowitej i rzeczywistej.</w:t>
+      </w:r>
+    </w:p>
+    <w:p>
+      <w:pPr>
+        <w:pStyle w:val="ListParagraph"/>
+        <w:numPr>
+          <w:ilvl w:val="0"/>
+          <w:numId w:val="9"/>
+        </w:numPr>
+        <w:ind w:left="567" w:hanging="360"/>
+        <w:jc w:val="both"/>
+        <w:rPr/>
+      </w:pPr>
+      <w:r>
+        <w:rPr/>
+        <w:t>Utworzyć nowy projekt dla języka C w IDE Eclipse typu "Hello world ANSI C Project".</w:t>
+      </w:r>
+    </w:p>
+    <w:p>
+      <w:pPr>
+        <w:pStyle w:val="ListParagraph"/>
+        <w:numPr>
+          <w:ilvl w:val="0"/>
+          <w:numId w:val="9"/>
+        </w:numPr>
+        <w:ind w:left="567" w:hanging="360"/>
+        <w:jc w:val="both"/>
+        <w:rPr/>
+      </w:pPr>
+      <w:r>
+        <w:rPr/>
+        <w:t xml:space="preserve">W pliku nagłówkowym przygotować strukturę, która będzie wykorzystana do przechowywania elementów bufora w </w:t>
+      </w:r>
+      <w:r>
+        <w:rPr/>
+        <w:t xml:space="preserve">dwukierunkowej </w:t>
+      </w:r>
+      <w:r>
+        <w:rPr/>
+        <w:t>liście wiązanej.</w:t>
+      </w:r>
+    </w:p>
+    <w:p>
+      <w:pPr>
+        <w:pStyle w:val="ListParagraph"/>
+        <w:numPr>
+          <w:ilvl w:val="0"/>
+          <w:numId w:val="9"/>
+        </w:numPr>
+        <w:ind w:left="567" w:hanging="360"/>
+        <w:jc w:val="both"/>
+        <w:rPr/>
+      </w:pPr>
+      <w:r>
+        <w:rPr/>
+        <w:t>Zadeklarować zmienne pozwalające na powiązanie elementów listy, czyli dla: dowiązania nowego elementu, wskazania poprzedniego elementu i wskazania pierwszego elementu (punktu zakotwiczenia).</w:t>
+      </w:r>
+    </w:p>
+    <w:p>
+      <w:pPr>
+        <w:pStyle w:val="ListParagraph"/>
+        <w:numPr>
+          <w:ilvl w:val="0"/>
+          <w:numId w:val="9"/>
+        </w:numPr>
+        <w:ind w:left="567" w:hanging="360"/>
+        <w:jc w:val="both"/>
+        <w:rPr/>
+      </w:pPr>
+      <w:r>
+        <w:rPr/>
+        <w:t>Przygotować i przypisać wartości dla zmiennych pierwszego elementu na liście.</w:t>
+      </w:r>
+    </w:p>
+    <w:p>
+      <w:pPr>
+        <w:pStyle w:val="ListParagraph"/>
+        <w:numPr>
+          <w:ilvl w:val="0"/>
+          <w:numId w:val="9"/>
+        </w:numPr>
+        <w:ind w:left="567" w:hanging="360"/>
+        <w:jc w:val="both"/>
+        <w:rPr/>
+      </w:pPr>
+      <w:r>
+        <w:rPr/>
+        <w:t>Dodać do listy elementy, tak aby zawierała 10 par wartości.</w:t>
+      </w:r>
+    </w:p>
+    <w:p>
+      <w:pPr>
+        <w:pStyle w:val="ListParagraph"/>
+        <w:numPr>
+          <w:ilvl w:val="0"/>
+          <w:numId w:val="9"/>
+        </w:numPr>
+        <w:ind w:left="567" w:hanging="360"/>
+        <w:jc w:val="both"/>
+        <w:rPr/>
+      </w:pPr>
+      <w:r>
+        <w:rPr/>
+        <w:t>Wyświetlić zawartość poszczególnych elementów listy.</w:t>
+      </w:r>
+    </w:p>
+    <w:p>
+      <w:pPr>
+        <w:pStyle w:val="ListParagraph"/>
+        <w:numPr>
+          <w:ilvl w:val="0"/>
+          <w:numId w:val="9"/>
+        </w:numPr>
+        <w:ind w:left="567" w:hanging="360"/>
+        <w:jc w:val="both"/>
+        <w:rPr/>
+      </w:pPr>
+      <w:r>
+        <w:rPr/>
+        <w:t>Usunąć piąty i siódmy element z listy (pamiętać o zapewnieniu spójności listy).</w:t>
+      </w:r>
+    </w:p>
+    <w:p>
+      <w:pPr>
+        <w:pStyle w:val="ListParagraph"/>
+        <w:numPr>
+          <w:ilvl w:val="0"/>
+          <w:numId w:val="9"/>
+        </w:numPr>
+        <w:spacing w:before="0" w:after="200"/>
+        <w:ind w:left="567" w:hanging="360"/>
         <w:contextualSpacing/>
         <w:jc w:val="both"/>
         <w:rPr/>
       </w:pPr>
-      <w:ins w:id="55" w:author="Unknown Author" w:date="2017-10-04T10:30:00Z">
-        <w:r>
-          <w:rPr/>
-          <w:t>W komentarzach (/**/) w kilku zdaniach zapisać wnioski z zadania, uwzględniając czym różnią się obydwa tryby ładowania.</w:t>
-        </w:r>
-      </w:ins>
+      <w:r>
+        <w:rPr/>
+        <w:t>Wyświetlić zawartość poszczególnych elementów listy.</w:t>
+      </w:r>
     </w:p>
     <w:sectPr>
       <w:footerReference w:type="default" r:id="rId2"/>
@@ -1958,7 +2015,7 @@
         <w:docPartGallery w:val="Page Numbers (Bottom of Page)"/>
         <w:docPartUnique w:val="true"/>
       </w:docPartObj>
-      <w:id w:val="777984192"/>
+      <w:id w:val="24413927"/>
     </w:sdtPr>
     <w:sdtContent>
       <w:p>
@@ -1978,7 +2035,7 @@
           <w:fldChar w:fldCharType="separate"/>
         </w:r>
         <w:r>
-          <w:t>6</w:t>
+          <w:t>7</w:t>
         </w:r>
         <w:r>
           <w:fldChar w:fldCharType="end"/>
@@ -2004,421 +2061,7 @@
   <w:abstractNum w:abstractNumId="1">
     <w:lvl w:ilvl="0">
       <w:start w:val="1"/>
-      <w:numFmt w:val="decimal"/>
-      <w:lvlText w:val="%1."/>
-      <w:lvlJc w:val="left"/>
-      <w:pPr>
-        <w:ind w:left="720" w:hanging="360"/>
-      </w:pPr>
-    </w:lvl>
-    <w:lvl w:ilvl="1">
-      <w:start w:val="1"/>
-      <w:numFmt w:val="lowerLetter"/>
-      <w:lvlText w:val="%2."/>
-      <w:lvlJc w:val="left"/>
-      <w:pPr>
-        <w:ind w:left="1440" w:hanging="360"/>
-      </w:pPr>
-    </w:lvl>
-    <w:lvl w:ilvl="2">
-      <w:start w:val="1"/>
-      <w:numFmt w:val="lowerRoman"/>
-      <w:lvlText w:val="%3."/>
-      <w:lvlJc w:val="right"/>
-      <w:pPr>
-        <w:ind w:left="2160" w:hanging="180"/>
-      </w:pPr>
-    </w:lvl>
-    <w:lvl w:ilvl="3">
-      <w:start w:val="1"/>
-      <w:numFmt w:val="decimal"/>
-      <w:lvlText w:val="%4."/>
-      <w:lvlJc w:val="left"/>
-      <w:pPr>
-        <w:ind w:left="2880" w:hanging="360"/>
-      </w:pPr>
-    </w:lvl>
-    <w:lvl w:ilvl="4">
-      <w:start w:val="1"/>
-      <w:numFmt w:val="lowerLetter"/>
-      <w:lvlText w:val="%5."/>
-      <w:lvlJc w:val="left"/>
-      <w:pPr>
-        <w:ind w:left="3600" w:hanging="360"/>
-      </w:pPr>
-    </w:lvl>
-    <w:lvl w:ilvl="5">
-      <w:start w:val="1"/>
-      <w:numFmt w:val="lowerRoman"/>
-      <w:lvlText w:val="%6."/>
-      <w:lvlJc w:val="right"/>
-      <w:pPr>
-        <w:ind w:left="4320" w:hanging="180"/>
-      </w:pPr>
-    </w:lvl>
-    <w:lvl w:ilvl="6">
-      <w:start w:val="1"/>
-      <w:numFmt w:val="decimal"/>
-      <w:lvlText w:val="%7."/>
-      <w:lvlJc w:val="left"/>
-      <w:pPr>
-        <w:ind w:left="5040" w:hanging="360"/>
-      </w:pPr>
-    </w:lvl>
-    <w:lvl w:ilvl="7">
-      <w:start w:val="1"/>
-      <w:numFmt w:val="lowerLetter"/>
-      <w:lvlText w:val="%8."/>
-      <w:lvlJc w:val="left"/>
-      <w:pPr>
-        <w:ind w:left="5760" w:hanging="360"/>
-      </w:pPr>
-    </w:lvl>
-    <w:lvl w:ilvl="8">
-      <w:start w:val="1"/>
-      <w:numFmt w:val="lowerRoman"/>
-      <w:lvlText w:val="%9."/>
-      <w:lvlJc w:val="right"/>
-      <w:pPr>
-        <w:ind w:left="6480" w:hanging="180"/>
-      </w:pPr>
-    </w:lvl>
-  </w:abstractNum>
-  <w:abstractNum w:abstractNumId="2">
-    <w:lvl w:ilvl="0">
-      <w:start w:val="1"/>
-      <w:numFmt w:val="decimal"/>
-      <w:lvlText w:val="%1."/>
-      <w:lvlJc w:val="left"/>
-      <w:pPr>
-        <w:ind w:left="720" w:hanging="360"/>
-      </w:pPr>
-    </w:lvl>
-    <w:lvl w:ilvl="1">
-      <w:start w:val="1"/>
-      <w:numFmt w:val="lowerLetter"/>
-      <w:lvlText w:val="%2."/>
-      <w:lvlJc w:val="left"/>
-      <w:pPr>
-        <w:ind w:left="1440" w:hanging="360"/>
-      </w:pPr>
-    </w:lvl>
-    <w:lvl w:ilvl="2">
-      <w:start w:val="1"/>
-      <w:numFmt w:val="lowerRoman"/>
-      <w:lvlText w:val="%3."/>
-      <w:lvlJc w:val="right"/>
-      <w:pPr>
-        <w:ind w:left="2160" w:hanging="180"/>
-      </w:pPr>
-    </w:lvl>
-    <w:lvl w:ilvl="3">
-      <w:start w:val="1"/>
-      <w:numFmt w:val="decimal"/>
-      <w:lvlText w:val="%4."/>
-      <w:lvlJc w:val="left"/>
-      <w:pPr>
-        <w:ind w:left="2880" w:hanging="360"/>
-      </w:pPr>
-    </w:lvl>
-    <w:lvl w:ilvl="4">
-      <w:start w:val="1"/>
-      <w:numFmt w:val="lowerLetter"/>
-      <w:lvlText w:val="%5."/>
-      <w:lvlJc w:val="left"/>
-      <w:pPr>
-        <w:ind w:left="3600" w:hanging="360"/>
-      </w:pPr>
-    </w:lvl>
-    <w:lvl w:ilvl="5">
-      <w:start w:val="1"/>
-      <w:numFmt w:val="lowerRoman"/>
-      <w:lvlText w:val="%6."/>
-      <w:lvlJc w:val="right"/>
-      <w:pPr>
-        <w:ind w:left="4320" w:hanging="180"/>
-      </w:pPr>
-    </w:lvl>
-    <w:lvl w:ilvl="6">
-      <w:start w:val="1"/>
-      <w:numFmt w:val="decimal"/>
-      <w:lvlText w:val="%7."/>
-      <w:lvlJc w:val="left"/>
-      <w:pPr>
-        <w:ind w:left="5040" w:hanging="360"/>
-      </w:pPr>
-    </w:lvl>
-    <w:lvl w:ilvl="7">
-      <w:start w:val="1"/>
-      <w:numFmt w:val="lowerLetter"/>
-      <w:lvlText w:val="%8."/>
-      <w:lvlJc w:val="left"/>
-      <w:pPr>
-        <w:ind w:left="5760" w:hanging="360"/>
-      </w:pPr>
-    </w:lvl>
-    <w:lvl w:ilvl="8">
-      <w:start w:val="1"/>
-      <w:numFmt w:val="lowerRoman"/>
-      <w:lvlText w:val="%9."/>
-      <w:lvlJc w:val="right"/>
-      <w:pPr>
-        <w:ind w:left="6480" w:hanging="180"/>
-      </w:pPr>
-    </w:lvl>
-  </w:abstractNum>
-  <w:abstractNum w:abstractNumId="3">
-    <w:lvl w:ilvl="0">
-      <w:start w:val="1"/>
-      <w:numFmt w:val="decimal"/>
-      <w:lvlText w:val="%1."/>
-      <w:lvlJc w:val="left"/>
-      <w:pPr>
-        <w:ind w:left="1287" w:hanging="360"/>
-      </w:pPr>
-    </w:lvl>
-    <w:lvl w:ilvl="1">
-      <w:start w:val="1"/>
-      <w:numFmt w:val="lowerLetter"/>
-      <w:lvlText w:val="%2."/>
-      <w:lvlJc w:val="left"/>
-      <w:pPr>
-        <w:ind w:left="2007" w:hanging="360"/>
-      </w:pPr>
-    </w:lvl>
-    <w:lvl w:ilvl="2">
-      <w:start w:val="1"/>
-      <w:numFmt w:val="lowerRoman"/>
-      <w:lvlText w:val="%3."/>
-      <w:lvlJc w:val="right"/>
-      <w:pPr>
-        <w:ind w:left="2727" w:hanging="180"/>
-      </w:pPr>
-    </w:lvl>
-    <w:lvl w:ilvl="3">
-      <w:start w:val="1"/>
-      <w:numFmt w:val="decimal"/>
-      <w:lvlText w:val="%4."/>
-      <w:lvlJc w:val="left"/>
-      <w:pPr>
-        <w:ind w:left="3447" w:hanging="360"/>
-      </w:pPr>
-    </w:lvl>
-    <w:lvl w:ilvl="4">
-      <w:start w:val="1"/>
-      <w:numFmt w:val="lowerLetter"/>
-      <w:lvlText w:val="%5."/>
-      <w:lvlJc w:val="left"/>
-      <w:pPr>
-        <w:ind w:left="4167" w:hanging="360"/>
-      </w:pPr>
-    </w:lvl>
-    <w:lvl w:ilvl="5">
-      <w:start w:val="1"/>
-      <w:numFmt w:val="lowerRoman"/>
-      <w:lvlText w:val="%6."/>
-      <w:lvlJc w:val="right"/>
-      <w:pPr>
-        <w:ind w:left="4887" w:hanging="180"/>
-      </w:pPr>
-    </w:lvl>
-    <w:lvl w:ilvl="6">
-      <w:start w:val="1"/>
-      <w:numFmt w:val="decimal"/>
-      <w:lvlText w:val="%7."/>
-      <w:lvlJc w:val="left"/>
-      <w:pPr>
-        <w:ind w:left="5607" w:hanging="360"/>
-      </w:pPr>
-    </w:lvl>
-    <w:lvl w:ilvl="7">
-      <w:start w:val="1"/>
-      <w:numFmt w:val="lowerLetter"/>
-      <w:lvlText w:val="%8."/>
-      <w:lvlJc w:val="left"/>
-      <w:pPr>
-        <w:ind w:left="6327" w:hanging="360"/>
-      </w:pPr>
-    </w:lvl>
-    <w:lvl w:ilvl="8">
-      <w:start w:val="1"/>
-      <w:numFmt w:val="lowerRoman"/>
-      <w:lvlText w:val="%9."/>
-      <w:lvlJc w:val="right"/>
-      <w:pPr>
-        <w:ind w:left="7047" w:hanging="180"/>
-      </w:pPr>
-    </w:lvl>
-  </w:abstractNum>
-  <w:abstractNum w:abstractNumId="4">
-    <w:lvl w:ilvl="0">
-      <w:start w:val="1"/>
-      <w:numFmt w:val="decimal"/>
-      <w:lvlText w:val="%1."/>
-      <w:lvlJc w:val="left"/>
-      <w:pPr>
-        <w:ind w:left="1287" w:hanging="360"/>
-      </w:pPr>
-    </w:lvl>
-    <w:lvl w:ilvl="1">
-      <w:start w:val="1"/>
-      <w:numFmt w:val="lowerLetter"/>
-      <w:lvlText w:val="%2."/>
-      <w:lvlJc w:val="left"/>
-      <w:pPr>
-        <w:ind w:left="2007" w:hanging="360"/>
-      </w:pPr>
-    </w:lvl>
-    <w:lvl w:ilvl="2">
-      <w:start w:val="1"/>
-      <w:numFmt w:val="lowerRoman"/>
-      <w:lvlText w:val="%3."/>
-      <w:lvlJc w:val="right"/>
-      <w:pPr>
-        <w:ind w:left="2727" w:hanging="180"/>
-      </w:pPr>
-    </w:lvl>
-    <w:lvl w:ilvl="3">
-      <w:start w:val="1"/>
-      <w:numFmt w:val="decimal"/>
-      <w:lvlText w:val="%4."/>
-      <w:lvlJc w:val="left"/>
-      <w:pPr>
-        <w:ind w:left="3447" w:hanging="360"/>
-      </w:pPr>
-    </w:lvl>
-    <w:lvl w:ilvl="4">
-      <w:start w:val="1"/>
-      <w:numFmt w:val="lowerLetter"/>
-      <w:lvlText w:val="%5."/>
-      <w:lvlJc w:val="left"/>
-      <w:pPr>
-        <w:ind w:left="4167" w:hanging="360"/>
-      </w:pPr>
-    </w:lvl>
-    <w:lvl w:ilvl="5">
-      <w:start w:val="1"/>
-      <w:numFmt w:val="lowerRoman"/>
-      <w:lvlText w:val="%6."/>
-      <w:lvlJc w:val="right"/>
-      <w:pPr>
-        <w:ind w:left="4887" w:hanging="180"/>
-      </w:pPr>
-    </w:lvl>
-    <w:lvl w:ilvl="6">
-      <w:start w:val="1"/>
-      <w:numFmt w:val="decimal"/>
-      <w:lvlText w:val="%7."/>
-      <w:lvlJc w:val="left"/>
-      <w:pPr>
-        <w:ind w:left="5607" w:hanging="360"/>
-      </w:pPr>
-    </w:lvl>
-    <w:lvl w:ilvl="7">
-      <w:start w:val="1"/>
-      <w:numFmt w:val="lowerLetter"/>
-      <w:lvlText w:val="%8."/>
-      <w:lvlJc w:val="left"/>
-      <w:pPr>
-        <w:ind w:left="6327" w:hanging="360"/>
-      </w:pPr>
-    </w:lvl>
-    <w:lvl w:ilvl="8">
-      <w:start w:val="1"/>
-      <w:numFmt w:val="lowerRoman"/>
-      <w:lvlText w:val="%9."/>
-      <w:lvlJc w:val="right"/>
-      <w:pPr>
-        <w:ind w:left="7047" w:hanging="180"/>
-      </w:pPr>
-    </w:lvl>
-  </w:abstractNum>
-  <w:abstractNum w:abstractNumId="5">
-    <w:lvl w:ilvl="0">
-      <w:start w:val="1"/>
-      <w:numFmt w:val="decimal"/>
-      <w:lvlText w:val="%1."/>
-      <w:lvlJc w:val="left"/>
-      <w:pPr>
-        <w:ind w:left="1287" w:hanging="360"/>
-      </w:pPr>
-    </w:lvl>
-    <w:lvl w:ilvl="1">
-      <w:start w:val="1"/>
-      <w:numFmt w:val="lowerLetter"/>
-      <w:lvlText w:val="%2."/>
-      <w:lvlJc w:val="left"/>
-      <w:pPr>
-        <w:ind w:left="2007" w:hanging="360"/>
-      </w:pPr>
-    </w:lvl>
-    <w:lvl w:ilvl="2">
-      <w:start w:val="1"/>
-      <w:numFmt w:val="lowerRoman"/>
-      <w:lvlText w:val="%3."/>
-      <w:lvlJc w:val="right"/>
-      <w:pPr>
-        <w:ind w:left="2727" w:hanging="180"/>
-      </w:pPr>
-    </w:lvl>
-    <w:lvl w:ilvl="3">
-      <w:start w:val="1"/>
-      <w:numFmt w:val="decimal"/>
-      <w:lvlText w:val="%4."/>
-      <w:lvlJc w:val="left"/>
-      <w:pPr>
-        <w:ind w:left="3447" w:hanging="360"/>
-      </w:pPr>
-    </w:lvl>
-    <w:lvl w:ilvl="4">
-      <w:start w:val="1"/>
-      <w:numFmt w:val="lowerLetter"/>
-      <w:lvlText w:val="%5."/>
-      <w:lvlJc w:val="left"/>
-      <w:pPr>
-        <w:ind w:left="4167" w:hanging="360"/>
-      </w:pPr>
-    </w:lvl>
-    <w:lvl w:ilvl="5">
-      <w:start w:val="1"/>
-      <w:numFmt w:val="lowerRoman"/>
-      <w:lvlText w:val="%6."/>
-      <w:lvlJc w:val="right"/>
-      <w:pPr>
-        <w:ind w:left="4887" w:hanging="180"/>
-      </w:pPr>
-    </w:lvl>
-    <w:lvl w:ilvl="6">
-      <w:start w:val="1"/>
-      <w:numFmt w:val="decimal"/>
-      <w:lvlText w:val="%7."/>
-      <w:lvlJc w:val="left"/>
-      <w:pPr>
-        <w:ind w:left="5607" w:hanging="360"/>
-      </w:pPr>
-    </w:lvl>
-    <w:lvl w:ilvl="7">
-      <w:start w:val="1"/>
-      <w:numFmt w:val="lowerLetter"/>
-      <w:lvlText w:val="%8."/>
-      <w:lvlJc w:val="left"/>
-      <w:pPr>
-        <w:ind w:left="6327" w:hanging="360"/>
-      </w:pPr>
-    </w:lvl>
-    <w:lvl w:ilvl="8">
-      <w:start w:val="1"/>
-      <w:numFmt w:val="lowerRoman"/>
-      <w:lvlText w:val="%9."/>
-      <w:lvlJc w:val="right"/>
-      <w:pPr>
-        <w:ind w:left="7047" w:hanging="180"/>
-      </w:pPr>
-    </w:lvl>
-  </w:abstractNum>
-  <w:abstractNum w:abstractNumId="6">
-    <w:lvl w:ilvl="0">
-      <w:start w:val="1"/>
+      <w:pStyle w:val="Heading1"/>
       <w:numFmt w:val="none"/>
       <w:suff w:val="nothing"/>
       <w:lvlText w:val=""/>
@@ -2535,14 +2178,14 @@
       </w:pPr>
     </w:lvl>
   </w:abstractNum>
-  <w:abstractNum w:abstractNumId="7">
+  <w:abstractNum w:abstractNumId="2">
     <w:lvl w:ilvl="0">
       <w:start w:val="1"/>
       <w:numFmt w:val="decimal"/>
       <w:lvlText w:val="%1."/>
       <w:lvlJc w:val="left"/>
       <w:pPr>
-        <w:ind w:left="1287" w:hanging="360"/>
+        <w:ind w:left="720" w:hanging="360"/>
       </w:pPr>
     </w:lvl>
     <w:lvl w:ilvl="1">
@@ -2551,7 +2194,7 @@
       <w:lvlText w:val="%2."/>
       <w:lvlJc w:val="left"/>
       <w:pPr>
-        <w:ind w:left="2007" w:hanging="360"/>
+        <w:ind w:left="1440" w:hanging="360"/>
       </w:pPr>
     </w:lvl>
     <w:lvl w:ilvl="2">
@@ -2560,7 +2203,7 @@
       <w:lvlText w:val="%3."/>
       <w:lvlJc w:val="right"/>
       <w:pPr>
-        <w:ind w:left="2727" w:hanging="180"/>
+        <w:ind w:left="2160" w:hanging="180"/>
       </w:pPr>
     </w:lvl>
     <w:lvl w:ilvl="3">
@@ -2569,7 +2212,7 @@
       <w:lvlText w:val="%4."/>
       <w:lvlJc w:val="left"/>
       <w:pPr>
-        <w:ind w:left="3447" w:hanging="360"/>
+        <w:ind w:left="2880" w:hanging="360"/>
       </w:pPr>
     </w:lvl>
     <w:lvl w:ilvl="4">
@@ -2578,7 +2221,7 @@
       <w:lvlText w:val="%5."/>
       <w:lvlJc w:val="left"/>
       <w:pPr>
-        <w:ind w:left="4167" w:hanging="360"/>
+        <w:ind w:left="3600" w:hanging="360"/>
       </w:pPr>
     </w:lvl>
     <w:lvl w:ilvl="5">
@@ -2587,7 +2230,7 @@
       <w:lvlText w:val="%6."/>
       <w:lvlJc w:val="right"/>
       <w:pPr>
-        <w:ind w:left="4887" w:hanging="180"/>
+        <w:ind w:left="4320" w:hanging="180"/>
       </w:pPr>
     </w:lvl>
     <w:lvl w:ilvl="6">
@@ -2596,7 +2239,7 @@
       <w:lvlText w:val="%7."/>
       <w:lvlJc w:val="left"/>
       <w:pPr>
-        <w:ind w:left="5607" w:hanging="360"/>
+        <w:ind w:left="5040" w:hanging="360"/>
       </w:pPr>
     </w:lvl>
     <w:lvl w:ilvl="7">
@@ -2605,7 +2248,7 @@
       <w:lvlText w:val="%8."/>
       <w:lvlJc w:val="left"/>
       <w:pPr>
-        <w:ind w:left="6327" w:hanging="360"/>
+        <w:ind w:left="5760" w:hanging="360"/>
       </w:pPr>
     </w:lvl>
     <w:lvl w:ilvl="8">
@@ -2614,11 +2257,509 @@
       <w:lvlText w:val="%9."/>
       <w:lvlJc w:val="right"/>
       <w:pPr>
+        <w:ind w:left="6480" w:hanging="180"/>
+      </w:pPr>
+    </w:lvl>
+  </w:abstractNum>
+  <w:abstractNum w:abstractNumId="3">
+    <w:lvl w:ilvl="0">
+      <w:start w:val="1"/>
+      <w:numFmt w:val="decimal"/>
+      <w:lvlText w:val="%1."/>
+      <w:lvlJc w:val="left"/>
+      <w:pPr>
+        <w:ind w:left="720" w:hanging="360"/>
+      </w:pPr>
+    </w:lvl>
+    <w:lvl w:ilvl="1">
+      <w:start w:val="1"/>
+      <w:numFmt w:val="lowerLetter"/>
+      <w:lvlText w:val="%2."/>
+      <w:lvlJc w:val="left"/>
+      <w:pPr>
+        <w:ind w:left="1440" w:hanging="360"/>
+      </w:pPr>
+    </w:lvl>
+    <w:lvl w:ilvl="2">
+      <w:start w:val="1"/>
+      <w:numFmt w:val="lowerRoman"/>
+      <w:lvlText w:val="%3."/>
+      <w:lvlJc w:val="right"/>
+      <w:pPr>
+        <w:ind w:left="2160" w:hanging="180"/>
+      </w:pPr>
+    </w:lvl>
+    <w:lvl w:ilvl="3">
+      <w:start w:val="1"/>
+      <w:numFmt w:val="decimal"/>
+      <w:lvlText w:val="%4."/>
+      <w:lvlJc w:val="left"/>
+      <w:pPr>
+        <w:ind w:left="2880" w:hanging="360"/>
+      </w:pPr>
+    </w:lvl>
+    <w:lvl w:ilvl="4">
+      <w:start w:val="1"/>
+      <w:numFmt w:val="lowerLetter"/>
+      <w:lvlText w:val="%5."/>
+      <w:lvlJc w:val="left"/>
+      <w:pPr>
+        <w:ind w:left="3600" w:hanging="360"/>
+      </w:pPr>
+    </w:lvl>
+    <w:lvl w:ilvl="5">
+      <w:start w:val="1"/>
+      <w:numFmt w:val="lowerRoman"/>
+      <w:lvlText w:val="%6."/>
+      <w:lvlJc w:val="right"/>
+      <w:pPr>
+        <w:ind w:left="4320" w:hanging="180"/>
+      </w:pPr>
+    </w:lvl>
+    <w:lvl w:ilvl="6">
+      <w:start w:val="1"/>
+      <w:numFmt w:val="decimal"/>
+      <w:lvlText w:val="%7."/>
+      <w:lvlJc w:val="left"/>
+      <w:pPr>
+        <w:ind w:left="5040" w:hanging="360"/>
+      </w:pPr>
+    </w:lvl>
+    <w:lvl w:ilvl="7">
+      <w:start w:val="1"/>
+      <w:numFmt w:val="lowerLetter"/>
+      <w:lvlText w:val="%8."/>
+      <w:lvlJc w:val="left"/>
+      <w:pPr>
+        <w:ind w:left="5760" w:hanging="360"/>
+      </w:pPr>
+    </w:lvl>
+    <w:lvl w:ilvl="8">
+      <w:start w:val="1"/>
+      <w:numFmt w:val="lowerRoman"/>
+      <w:lvlText w:val="%9."/>
+      <w:lvlJc w:val="right"/>
+      <w:pPr>
+        <w:ind w:left="6480" w:hanging="180"/>
+      </w:pPr>
+    </w:lvl>
+  </w:abstractNum>
+  <w:abstractNum w:abstractNumId="4">
+    <w:lvl w:ilvl="0">
+      <w:start w:val="1"/>
+      <w:numFmt w:val="decimal"/>
+      <w:lvlText w:val="%1."/>
+      <w:lvlJc w:val="left"/>
+      <w:pPr>
+        <w:ind w:left="1287" w:hanging="360"/>
+      </w:pPr>
+    </w:lvl>
+    <w:lvl w:ilvl="1">
+      <w:start w:val="1"/>
+      <w:numFmt w:val="lowerLetter"/>
+      <w:lvlText w:val="%2."/>
+      <w:lvlJc w:val="left"/>
+      <w:pPr>
+        <w:ind w:left="2007" w:hanging="360"/>
+      </w:pPr>
+    </w:lvl>
+    <w:lvl w:ilvl="2">
+      <w:start w:val="1"/>
+      <w:numFmt w:val="lowerRoman"/>
+      <w:lvlText w:val="%3."/>
+      <w:lvlJc w:val="right"/>
+      <w:pPr>
+        <w:ind w:left="2727" w:hanging="180"/>
+      </w:pPr>
+    </w:lvl>
+    <w:lvl w:ilvl="3">
+      <w:start w:val="1"/>
+      <w:numFmt w:val="decimal"/>
+      <w:lvlText w:val="%4."/>
+      <w:lvlJc w:val="left"/>
+      <w:pPr>
+        <w:ind w:left="3447" w:hanging="360"/>
+      </w:pPr>
+    </w:lvl>
+    <w:lvl w:ilvl="4">
+      <w:start w:val="1"/>
+      <w:numFmt w:val="lowerLetter"/>
+      <w:lvlText w:val="%5."/>
+      <w:lvlJc w:val="left"/>
+      <w:pPr>
+        <w:ind w:left="4167" w:hanging="360"/>
+      </w:pPr>
+    </w:lvl>
+    <w:lvl w:ilvl="5">
+      <w:start w:val="1"/>
+      <w:numFmt w:val="lowerRoman"/>
+      <w:lvlText w:val="%6."/>
+      <w:lvlJc w:val="right"/>
+      <w:pPr>
+        <w:ind w:left="4887" w:hanging="180"/>
+      </w:pPr>
+    </w:lvl>
+    <w:lvl w:ilvl="6">
+      <w:start w:val="1"/>
+      <w:numFmt w:val="decimal"/>
+      <w:lvlText w:val="%7."/>
+      <w:lvlJc w:val="left"/>
+      <w:pPr>
+        <w:ind w:left="5607" w:hanging="360"/>
+      </w:pPr>
+    </w:lvl>
+    <w:lvl w:ilvl="7">
+      <w:start w:val="1"/>
+      <w:numFmt w:val="lowerLetter"/>
+      <w:lvlText w:val="%8."/>
+      <w:lvlJc w:val="left"/>
+      <w:pPr>
+        <w:ind w:left="6327" w:hanging="360"/>
+      </w:pPr>
+    </w:lvl>
+    <w:lvl w:ilvl="8">
+      <w:start w:val="1"/>
+      <w:numFmt w:val="lowerRoman"/>
+      <w:lvlText w:val="%9."/>
+      <w:lvlJc w:val="right"/>
+      <w:pPr>
+        <w:ind w:left="7047" w:hanging="180"/>
+      </w:pPr>
+    </w:lvl>
+  </w:abstractNum>
+  <w:abstractNum w:abstractNumId="5">
+    <w:lvl w:ilvl="0">
+      <w:start w:val="1"/>
+      <w:numFmt w:val="decimal"/>
+      <w:lvlText w:val="%1."/>
+      <w:lvlJc w:val="left"/>
+      <w:pPr>
+        <w:ind w:left="1287" w:hanging="360"/>
+      </w:pPr>
+    </w:lvl>
+    <w:lvl w:ilvl="1">
+      <w:start w:val="1"/>
+      <w:numFmt w:val="lowerLetter"/>
+      <w:lvlText w:val="%2."/>
+      <w:lvlJc w:val="left"/>
+      <w:pPr>
+        <w:ind w:left="2007" w:hanging="360"/>
+      </w:pPr>
+    </w:lvl>
+    <w:lvl w:ilvl="2">
+      <w:start w:val="1"/>
+      <w:numFmt w:val="lowerRoman"/>
+      <w:lvlText w:val="%3."/>
+      <w:lvlJc w:val="right"/>
+      <w:pPr>
+        <w:ind w:left="2727" w:hanging="180"/>
+      </w:pPr>
+    </w:lvl>
+    <w:lvl w:ilvl="3">
+      <w:start w:val="1"/>
+      <w:numFmt w:val="decimal"/>
+      <w:lvlText w:val="%4."/>
+      <w:lvlJc w:val="left"/>
+      <w:pPr>
+        <w:ind w:left="3447" w:hanging="360"/>
+      </w:pPr>
+    </w:lvl>
+    <w:lvl w:ilvl="4">
+      <w:start w:val="1"/>
+      <w:numFmt w:val="lowerLetter"/>
+      <w:lvlText w:val="%5."/>
+      <w:lvlJc w:val="left"/>
+      <w:pPr>
+        <w:ind w:left="4167" w:hanging="360"/>
+      </w:pPr>
+    </w:lvl>
+    <w:lvl w:ilvl="5">
+      <w:start w:val="1"/>
+      <w:numFmt w:val="lowerRoman"/>
+      <w:lvlText w:val="%6."/>
+      <w:lvlJc w:val="right"/>
+      <w:pPr>
+        <w:ind w:left="4887" w:hanging="180"/>
+      </w:pPr>
+    </w:lvl>
+    <w:lvl w:ilvl="6">
+      <w:start w:val="1"/>
+      <w:numFmt w:val="decimal"/>
+      <w:lvlText w:val="%7."/>
+      <w:lvlJc w:val="left"/>
+      <w:pPr>
+        <w:ind w:left="5607" w:hanging="360"/>
+      </w:pPr>
+    </w:lvl>
+    <w:lvl w:ilvl="7">
+      <w:start w:val="1"/>
+      <w:numFmt w:val="lowerLetter"/>
+      <w:lvlText w:val="%8."/>
+      <w:lvlJc w:val="left"/>
+      <w:pPr>
+        <w:ind w:left="6327" w:hanging="360"/>
+      </w:pPr>
+    </w:lvl>
+    <w:lvl w:ilvl="8">
+      <w:start w:val="1"/>
+      <w:numFmt w:val="lowerRoman"/>
+      <w:lvlText w:val="%9."/>
+      <w:lvlJc w:val="right"/>
+      <w:pPr>
+        <w:ind w:left="7047" w:hanging="180"/>
+      </w:pPr>
+    </w:lvl>
+  </w:abstractNum>
+  <w:abstractNum w:abstractNumId="6">
+    <w:lvl w:ilvl="0">
+      <w:start w:val="1"/>
+      <w:numFmt w:val="decimal"/>
+      <w:lvlText w:val="%1."/>
+      <w:lvlJc w:val="left"/>
+      <w:pPr>
+        <w:ind w:left="1287" w:hanging="360"/>
+      </w:pPr>
+    </w:lvl>
+    <w:lvl w:ilvl="1">
+      <w:start w:val="1"/>
+      <w:numFmt w:val="lowerLetter"/>
+      <w:lvlText w:val="%2."/>
+      <w:lvlJc w:val="left"/>
+      <w:pPr>
+        <w:ind w:left="2007" w:hanging="360"/>
+      </w:pPr>
+    </w:lvl>
+    <w:lvl w:ilvl="2">
+      <w:start w:val="1"/>
+      <w:numFmt w:val="lowerRoman"/>
+      <w:lvlText w:val="%3."/>
+      <w:lvlJc w:val="right"/>
+      <w:pPr>
+        <w:ind w:left="2727" w:hanging="180"/>
+      </w:pPr>
+    </w:lvl>
+    <w:lvl w:ilvl="3">
+      <w:start w:val="1"/>
+      <w:numFmt w:val="decimal"/>
+      <w:lvlText w:val="%4."/>
+      <w:lvlJc w:val="left"/>
+      <w:pPr>
+        <w:ind w:left="3447" w:hanging="360"/>
+      </w:pPr>
+    </w:lvl>
+    <w:lvl w:ilvl="4">
+      <w:start w:val="1"/>
+      <w:numFmt w:val="lowerLetter"/>
+      <w:lvlText w:val="%5."/>
+      <w:lvlJc w:val="left"/>
+      <w:pPr>
+        <w:ind w:left="4167" w:hanging="360"/>
+      </w:pPr>
+    </w:lvl>
+    <w:lvl w:ilvl="5">
+      <w:start w:val="1"/>
+      <w:numFmt w:val="lowerRoman"/>
+      <w:lvlText w:val="%6."/>
+      <w:lvlJc w:val="right"/>
+      <w:pPr>
+        <w:ind w:left="4887" w:hanging="180"/>
+      </w:pPr>
+    </w:lvl>
+    <w:lvl w:ilvl="6">
+      <w:start w:val="1"/>
+      <w:numFmt w:val="decimal"/>
+      <w:lvlText w:val="%7."/>
+      <w:lvlJc w:val="left"/>
+      <w:pPr>
+        <w:ind w:left="5607" w:hanging="360"/>
+      </w:pPr>
+    </w:lvl>
+    <w:lvl w:ilvl="7">
+      <w:start w:val="1"/>
+      <w:numFmt w:val="lowerLetter"/>
+      <w:lvlText w:val="%8."/>
+      <w:lvlJc w:val="left"/>
+      <w:pPr>
+        <w:ind w:left="6327" w:hanging="360"/>
+      </w:pPr>
+    </w:lvl>
+    <w:lvl w:ilvl="8">
+      <w:start w:val="1"/>
+      <w:numFmt w:val="lowerRoman"/>
+      <w:lvlText w:val="%9."/>
+      <w:lvlJc w:val="right"/>
+      <w:pPr>
+        <w:ind w:left="7047" w:hanging="180"/>
+      </w:pPr>
+    </w:lvl>
+  </w:abstractNum>
+  <w:abstractNum w:abstractNumId="7">
+    <w:lvl w:ilvl="0">
+      <w:start w:val="1"/>
+      <w:numFmt w:val="decimal"/>
+      <w:lvlText w:val="%1."/>
+      <w:lvlJc w:val="left"/>
+      <w:pPr>
+        <w:ind w:left="1287" w:hanging="360"/>
+      </w:pPr>
+    </w:lvl>
+    <w:lvl w:ilvl="1">
+      <w:start w:val="1"/>
+      <w:numFmt w:val="lowerLetter"/>
+      <w:lvlText w:val="%2."/>
+      <w:lvlJc w:val="left"/>
+      <w:pPr>
+        <w:ind w:left="2007" w:hanging="360"/>
+      </w:pPr>
+    </w:lvl>
+    <w:lvl w:ilvl="2">
+      <w:start w:val="1"/>
+      <w:numFmt w:val="lowerRoman"/>
+      <w:lvlText w:val="%3."/>
+      <w:lvlJc w:val="right"/>
+      <w:pPr>
+        <w:ind w:left="2727" w:hanging="180"/>
+      </w:pPr>
+    </w:lvl>
+    <w:lvl w:ilvl="3">
+      <w:start w:val="1"/>
+      <w:numFmt w:val="decimal"/>
+      <w:lvlText w:val="%4."/>
+      <w:lvlJc w:val="left"/>
+      <w:pPr>
+        <w:ind w:left="3447" w:hanging="360"/>
+      </w:pPr>
+    </w:lvl>
+    <w:lvl w:ilvl="4">
+      <w:start w:val="1"/>
+      <w:numFmt w:val="lowerLetter"/>
+      <w:lvlText w:val="%5."/>
+      <w:lvlJc w:val="left"/>
+      <w:pPr>
+        <w:ind w:left="4167" w:hanging="360"/>
+      </w:pPr>
+    </w:lvl>
+    <w:lvl w:ilvl="5">
+      <w:start w:val="1"/>
+      <w:numFmt w:val="lowerRoman"/>
+      <w:lvlText w:val="%6."/>
+      <w:lvlJc w:val="right"/>
+      <w:pPr>
+        <w:ind w:left="4887" w:hanging="180"/>
+      </w:pPr>
+    </w:lvl>
+    <w:lvl w:ilvl="6">
+      <w:start w:val="1"/>
+      <w:numFmt w:val="decimal"/>
+      <w:lvlText w:val="%7."/>
+      <w:lvlJc w:val="left"/>
+      <w:pPr>
+        <w:ind w:left="5607" w:hanging="360"/>
+      </w:pPr>
+    </w:lvl>
+    <w:lvl w:ilvl="7">
+      <w:start w:val="1"/>
+      <w:numFmt w:val="lowerLetter"/>
+      <w:lvlText w:val="%8."/>
+      <w:lvlJc w:val="left"/>
+      <w:pPr>
+        <w:ind w:left="6327" w:hanging="360"/>
+      </w:pPr>
+    </w:lvl>
+    <w:lvl w:ilvl="8">
+      <w:start w:val="1"/>
+      <w:numFmt w:val="lowerRoman"/>
+      <w:lvlText w:val="%9."/>
+      <w:lvlJc w:val="right"/>
+      <w:pPr>
         <w:ind w:left="7047" w:hanging="180"/>
       </w:pPr>
     </w:lvl>
   </w:abstractNum>
   <w:abstractNum w:abstractNumId="8">
+    <w:lvl w:ilvl="0">
+      <w:start w:val="1"/>
+      <w:numFmt w:val="decimal"/>
+      <w:lvlText w:val="%1."/>
+      <w:lvlJc w:val="left"/>
+      <w:pPr>
+        <w:ind w:left="1287" w:hanging="360"/>
+      </w:pPr>
+    </w:lvl>
+    <w:lvl w:ilvl="1">
+      <w:start w:val="1"/>
+      <w:numFmt w:val="lowerLetter"/>
+      <w:lvlText w:val="%2."/>
+      <w:lvlJc w:val="left"/>
+      <w:pPr>
+        <w:ind w:left="2007" w:hanging="360"/>
+      </w:pPr>
+    </w:lvl>
+    <w:lvl w:ilvl="2">
+      <w:start w:val="1"/>
+      <w:numFmt w:val="lowerRoman"/>
+      <w:lvlText w:val="%3."/>
+      <w:lvlJc w:val="right"/>
+      <w:pPr>
+        <w:ind w:left="2727" w:hanging="180"/>
+      </w:pPr>
+    </w:lvl>
+    <w:lvl w:ilvl="3">
+      <w:start w:val="1"/>
+      <w:numFmt w:val="decimal"/>
+      <w:lvlText w:val="%4."/>
+      <w:lvlJc w:val="left"/>
+      <w:pPr>
+        <w:ind w:left="3447" w:hanging="360"/>
+      </w:pPr>
+    </w:lvl>
+    <w:lvl w:ilvl="4">
+      <w:start w:val="1"/>
+      <w:numFmt w:val="lowerLetter"/>
+      <w:lvlText w:val="%5."/>
+      <w:lvlJc w:val="left"/>
+      <w:pPr>
+        <w:ind w:left="4167" w:hanging="360"/>
+      </w:pPr>
+    </w:lvl>
+    <w:lvl w:ilvl="5">
+      <w:start w:val="1"/>
+      <w:numFmt w:val="lowerRoman"/>
+      <w:lvlText w:val="%6."/>
+      <w:lvlJc w:val="right"/>
+      <w:pPr>
+        <w:ind w:left="4887" w:hanging="180"/>
+      </w:pPr>
+    </w:lvl>
+    <w:lvl w:ilvl="6">
+      <w:start w:val="1"/>
+      <w:numFmt w:val="decimal"/>
+      <w:lvlText w:val="%7."/>
+      <w:lvlJc w:val="left"/>
+      <w:pPr>
+        <w:ind w:left="5607" w:hanging="360"/>
+      </w:pPr>
+    </w:lvl>
+    <w:lvl w:ilvl="7">
+      <w:start w:val="1"/>
+      <w:numFmt w:val="lowerLetter"/>
+      <w:lvlText w:val="%8."/>
+      <w:lvlJc w:val="left"/>
+      <w:pPr>
+        <w:ind w:left="6327" w:hanging="360"/>
+      </w:pPr>
+    </w:lvl>
+    <w:lvl w:ilvl="8">
+      <w:start w:val="1"/>
+      <w:numFmt w:val="lowerRoman"/>
+      <w:lvlText w:val="%9."/>
+      <w:lvlJc w:val="right"/>
+      <w:pPr>
+        <w:ind w:left="7047" w:hanging="180"/>
+      </w:pPr>
+    </w:lvl>
+  </w:abstractNum>
+  <w:abstractNum w:abstractNumId="9">
     <w:lvl w:ilvl="0">
       <w:start w:val="1"/>
       <w:numFmt w:val="decimal"/>
@@ -2724,6 +2865,9 @@
   </w:num>
   <w:num w:numId="8">
     <w:abstractNumId w:val="8"/>
+  </w:num>
+  <w:num w:numId="9">
+    <w:abstractNumId w:val="9"/>
   </w:num>
 </w:numbering>
 </file>
@@ -3137,6 +3281,46 @@
       <w:lang w:val="pl-PL" w:eastAsia="en-US" w:bidi="ar-SA"/>
     </w:rPr>
   </w:style>
+  <w:style w:type="paragraph" w:styleId="Heading1">
+    <w:name w:val="Heading 1"/>
+    <w:basedOn w:val="Normal"/>
+    <w:qFormat/>
+    <w:pPr>
+      <w:keepNext/>
+      <w:keepLines/>
+      <w:numPr>
+        <w:ilvl w:val="0"/>
+        <w:numId w:val="1"/>
+      </w:numPr>
+      <w:spacing w:before="240" w:after="0"/>
+      <w:outlineLvl w:val="0"/>
+      <w:outlineLvl w:val="0"/>
+    </w:pPr>
+    <w:rPr>
+      <w:rFonts w:ascii="Cambria" w:hAnsi="Cambria" w:eastAsia="" w:cs="" w:asciiTheme="majorHAnsi" w:cstheme="majorBidi" w:eastAsiaTheme="majorEastAsia" w:hAnsiTheme="majorHAnsi"/>
+      <w:b/>
+      <w:bCs/>
+      <w:sz w:val="24"/>
+      <w:szCs w:val="28"/>
+    </w:rPr>
+  </w:style>
+  <w:style w:type="paragraph" w:styleId="Heading2">
+    <w:name w:val="Heading 2"/>
+    <w:basedOn w:val="Heading1"/>
+    <w:qFormat/>
+    <w:pPr>
+      <w:numPr>
+        <w:ilvl w:val="0"/>
+        <w:numId w:val="0"/>
+      </w:numPr>
+      <w:spacing w:before="200" w:after="0"/>
+      <w:outlineLvl w:val="1"/>
+    </w:pPr>
+    <w:rPr>
+      <w:bCs w:val="false"/>
+      <w:szCs w:val="26"/>
+    </w:rPr>
+  </w:style>
   <w:style w:type="character" w:styleId="DefaultParagraphFont" w:default="1">
     <w:name w:val="Default Paragraph Font"/>
     <w:uiPriority w:val="1"/>
@@ -3689,7 +3873,7 @@
       <w:bCs/>
     </w:rPr>
   </w:style>
-  <w:style w:type="paragraph" w:styleId="Heading2" w:customStyle="1">
+  <w:style w:type="paragraph" w:styleId="Heading21" w:customStyle="1">
     <w:name w:val="heading2"/>
     <w:basedOn w:val="Normal"/>
     <w:qFormat/>

</xml_diff>

<commit_message>
Project added to PJC2 instruction
</commit_message>
<xml_diff>
--- a/instructions/PJC_2/Programowanie w języku C - 2.docx
+++ b/instructions/PJC_2/Programowanie w języku C - 2.docx
@@ -372,9 +372,9 @@
         </w:numPr>
         <w:rPr/>
       </w:pPr>
-      <w:bookmarkStart w:id="2" w:name="__RefHeading___Toc986_863546052"/>
+      <w:bookmarkStart w:id="2" w:name="_Toc477429826"/>
       <w:bookmarkStart w:id="3" w:name="_Toc476056149"/>
-      <w:bookmarkStart w:id="4" w:name="_Toc477429826"/>
+      <w:bookmarkStart w:id="4" w:name="__RefHeading___Toc986_863546052"/>
       <w:bookmarkEnd w:id="2"/>
       <w:bookmarkEnd w:id="3"/>
       <w:bookmarkEnd w:id="4"/>
@@ -404,7 +404,8 @@
         <w:r>
           <w:rPr>
             <w:webHidden/>
-            <w:rStyle w:val="Style"/>
+            <w:rStyle w:val="IndexLink"/>
+            <w:vanish w:val="false"/>
           </w:rPr>
           <w:t>Spis treści</w:t>
           <w:tab/>
@@ -424,7 +425,8 @@
         <w:r>
           <w:rPr>
             <w:webHidden/>
-            <w:rStyle w:val="Style"/>
+            <w:rStyle w:val="IndexLink"/>
+            <w:vanish w:val="false"/>
           </w:rPr>
           <w:t>Przygotowanie do ćwiczeń laboratoryjnych:</w:t>
           <w:tab/>
@@ -444,7 +446,8 @@
         <w:r>
           <w:rPr>
             <w:webHidden/>
-            <w:rStyle w:val="Style"/>
+            <w:rStyle w:val="IndexLink"/>
+            <w:vanish w:val="false"/>
           </w:rPr>
           <w:t>1.Laboratorium 1 – wskaźniki do funkcji</w:t>
           <w:tab/>
@@ -464,7 +467,8 @@
         <w:r>
           <w:rPr>
             <w:webHidden/>
-            <w:rStyle w:val="Style"/>
+            <w:rStyle w:val="IndexLink"/>
+            <w:vanish w:val="false"/>
           </w:rPr>
           <w:t>Zadanie 1. Wykorzystanie wskaźników</w:t>
           <w:tab/>
@@ -484,7 +488,8 @@
         <w:r>
           <w:rPr>
             <w:webHidden/>
-            <w:rStyle w:val="Style"/>
+            <w:rStyle w:val="IndexLink"/>
+            <w:vanish w:val="false"/>
           </w:rPr>
           <w:t>Zadanie 2. Wykorzystanie wskaźników na funkcje</w:t>
           <w:tab/>
@@ -504,7 +509,8 @@
         <w:r>
           <w:rPr>
             <w:webHidden/>
-            <w:rStyle w:val="Style"/>
+            <w:rStyle w:val="IndexLink"/>
+            <w:vanish w:val="false"/>
           </w:rPr>
           <w:t>Zadanie 3. Przekazanie wskaźnika na funkcję do innej funkcji</w:t>
           <w:tab/>
@@ -524,7 +530,8 @@
         <w:r>
           <w:rPr>
             <w:webHidden/>
-            <w:rStyle w:val="Style"/>
+            <w:rStyle w:val="IndexLink"/>
+            <w:vanish w:val="false"/>
           </w:rPr>
           <w:t>2.Laboratorium 2 – biblioteki dynamiczne</w:t>
           <w:tab/>
@@ -544,7 +551,8 @@
         <w:r>
           <w:rPr>
             <w:webHidden/>
-            <w:rStyle w:val="Style"/>
+            <w:rStyle w:val="IndexLink"/>
+            <w:vanish w:val="false"/>
           </w:rPr>
           <w:t>Zadanie 1. Tworzenie biblioteki dynamicznej</w:t>
           <w:tab/>
@@ -564,7 +572,8 @@
         <w:r>
           <w:rPr>
             <w:webHidden/>
-            <w:rStyle w:val="Style"/>
+            <w:rStyle w:val="IndexLink"/>
+            <w:vanish w:val="false"/>
           </w:rPr>
           <w:t>Zadanie 2. Wykorzystanie bibliotek dynamicznych – ładowanie/zamykanie podczas wykonywania programu</w:t>
           <w:tab/>
@@ -584,7 +593,8 @@
         <w:r>
           <w:rPr>
             <w:webHidden/>
-            <w:rStyle w:val="Style"/>
+            <w:rStyle w:val="IndexLink"/>
+            <w:vanish w:val="false"/>
           </w:rPr>
           <w:t>3. Laboratorium 3 – listy wiązane</w:t>
           <w:tab/>
@@ -604,7 +614,8 @@
         <w:r>
           <w:rPr>
             <w:webHidden/>
-            <w:rStyle w:val="Style"/>
+            <w:rStyle w:val="IndexLink"/>
+            <w:vanish w:val="false"/>
           </w:rPr>
           <w:t>Zadanie 1. Listy wiązane</w:t>
           <w:tab/>
@@ -649,9 +660,9 @@
         </w:numPr>
         <w:rPr/>
       </w:pPr>
-      <w:bookmarkStart w:id="5" w:name="__RefHeading___Toc988_863546052"/>
+      <w:bookmarkStart w:id="5" w:name="_Toc477429827"/>
       <w:bookmarkStart w:id="6" w:name="_Toc476056150"/>
-      <w:bookmarkStart w:id="7" w:name="_Toc477429827"/>
+      <w:bookmarkStart w:id="7" w:name="__RefHeading___Toc988_863546052"/>
       <w:bookmarkEnd w:id="5"/>
       <w:bookmarkEnd w:id="6"/>
       <w:bookmarkEnd w:id="7"/>
@@ -755,8 +766,8 @@
         <w:rPr/>
       </w:pPr>
       <w:bookmarkStart w:id="10" w:name="_Toc477429832"/>
-      <w:bookmarkStart w:id="11" w:name="__RefHeading___Toc992_863546052"/>
-      <w:bookmarkStart w:id="12" w:name="_Toc476056155"/>
+      <w:bookmarkStart w:id="11" w:name="_Toc476056155"/>
+      <w:bookmarkStart w:id="12" w:name="__RefHeading___Toc992_863546052"/>
       <w:bookmarkEnd w:id="11"/>
       <w:bookmarkEnd w:id="12"/>
       <w:r>
@@ -1431,8 +1442,8 @@
         <w:rPr/>
       </w:pPr>
       <w:bookmarkStart w:id="20" w:name="_Toc47742983221"/>
-      <w:bookmarkStart w:id="21" w:name="__RefHeading___Toc992_86354605221"/>
-      <w:bookmarkStart w:id="22" w:name="_Toc47605615521"/>
+      <w:bookmarkStart w:id="21" w:name="_Toc47605615521"/>
+      <w:bookmarkStart w:id="22" w:name="__RefHeading___Toc992_86354605221"/>
       <w:bookmarkEnd w:id="21"/>
       <w:bookmarkEnd w:id="22"/>
       <w:r>
@@ -1789,7 +1800,7 @@
     <w:p>
       <w:pPr>
         <w:pStyle w:val="ListParagraph"/>
-        <w:ind w:firstLine="567"/>
+        <w:ind w:left="720" w:firstLine="567"/>
         <w:jc w:val="both"/>
         <w:rPr/>
       </w:pPr>
@@ -1835,8 +1846,8 @@
         <w:pStyle w:val="Nagwek21"/>
         <w:rPr/>
       </w:pPr>
-      <w:bookmarkStart w:id="26" w:name="__RefHeading___Toc1493_401993183"/>
-      <w:bookmarkStart w:id="27" w:name="_Toc477429839"/>
+      <w:bookmarkStart w:id="26" w:name="_Toc477429839"/>
+      <w:bookmarkStart w:id="27" w:name="__RefHeading___Toc1493_401993183"/>
       <w:bookmarkEnd w:id="26"/>
       <w:bookmarkEnd w:id="27"/>
       <w:r>
@@ -1883,15 +1894,7 @@
       </w:pPr>
       <w:r>
         <w:rPr/>
-        <w:t xml:space="preserve">W pliku nagłówkowym przygotować strukturę, która będzie wykorzystana do przechowywania elementów bufora w </w:t>
-      </w:r>
-      <w:r>
-        <w:rPr/>
-        <w:t xml:space="preserve">dwukierunkowej </w:t>
-      </w:r>
-      <w:r>
-        <w:rPr/>
-        <w:t>liście wiązanej.</w:t>
+        <w:t>W pliku nagłówkowym przygotować strukturę, która będzie wykorzystana do przechowywania elementów bufora w dwukierunkowej liście wiązanej.</w:t>
       </w:r>
     </w:p>
     <w:p>
@@ -1990,6 +1993,335 @@
       <w:r>
         <w:rPr/>
         <w:t>Wyświetlić zawartość poszczególnych elementów listy.</w:t>
+      </w:r>
+      <w:r>
+        <w:br w:type="page"/>
+      </w:r>
+    </w:p>
+    <w:p>
+      <w:pPr>
+        <w:pStyle w:val="Nagwek21"/>
+        <w:rPr/>
+      </w:pPr>
+      <w:r>
+        <w:rPr/>
+        <w:t>4.</w:t>
+        <w:tab/>
+        <w:t>Zadanie projektowe</w:t>
+      </w:r>
+    </w:p>
+    <w:p>
+      <w:pPr>
+        <w:pStyle w:val="Normal"/>
+        <w:rPr/>
+      </w:pPr>
+      <w:r>
+        <w:rPr/>
+        <w:tab/>
+      </w:r>
+      <w:r>
+        <w:rPr/>
+        <w:t xml:space="preserve">Celem zadania projektowego jest stworzenie aplikacji pozwalającej na stworzenie i wysłanie dowolnego pakietu IP. </w:t>
+      </w:r>
+    </w:p>
+    <w:p>
+      <w:pPr>
+        <w:pStyle w:val="Nagwek21"/>
+        <w:rPr/>
+      </w:pPr>
+      <w:r>
+        <w:rPr/>
+        <w:tab/>
+        <w:t>Przygotowanie do ćwiczeniach</w:t>
+      </w:r>
+    </w:p>
+    <w:p>
+      <w:pPr>
+        <w:pStyle w:val="Normal"/>
+        <w:rPr/>
+      </w:pPr>
+      <w:r>
+        <w:rPr/>
+        <w:tab/>
+        <w:t>W ramach przygotowania do ćwiczenia należy zapoznać się z możliwościami programu sendip.</w:t>
+      </w:r>
+    </w:p>
+    <w:p>
+      <w:pPr>
+        <w:pStyle w:val="Nagwek21"/>
+        <w:rPr/>
+      </w:pPr>
+      <w:r>
+        <w:rPr/>
+        <w:tab/>
+      </w:r>
+      <w:r>
+        <w:rPr/>
+        <w:t>Realizacja ćwiczenia:</w:t>
+      </w:r>
+    </w:p>
+    <w:p>
+      <w:pPr>
+        <w:pStyle w:val="Normal"/>
+        <w:numPr>
+          <w:ilvl w:val="0"/>
+          <w:numId w:val="10"/>
+        </w:numPr>
+        <w:rPr/>
+      </w:pPr>
+      <w:r>
+        <w:rPr/>
+        <w:t>Każdy ze studentów realizuje projekt samodzielnie. Stos protokołów jakie ma obsługiwać program, dla każdego studenta, określa prowadzący zajęcia:</w:t>
+      </w:r>
+    </w:p>
+    <w:p>
+      <w:pPr>
+        <w:pStyle w:val="Normal"/>
+        <w:numPr>
+          <w:ilvl w:val="1"/>
+          <w:numId w:val="10"/>
+        </w:numPr>
+        <w:rPr/>
+      </w:pPr>
+      <w:r>
+        <w:rPr/>
+        <w:t>IPv4 + ICMP</w:t>
+      </w:r>
+    </w:p>
+    <w:p>
+      <w:pPr>
+        <w:pStyle w:val="Normal"/>
+        <w:numPr>
+          <w:ilvl w:val="1"/>
+          <w:numId w:val="10"/>
+        </w:numPr>
+        <w:rPr/>
+      </w:pPr>
+      <w:r>
+        <w:rPr/>
+        <w:t>IPv4 + TCP</w:t>
+      </w:r>
+    </w:p>
+    <w:p>
+      <w:pPr>
+        <w:pStyle w:val="Normal"/>
+        <w:numPr>
+          <w:ilvl w:val="1"/>
+          <w:numId w:val="10"/>
+        </w:numPr>
+        <w:rPr/>
+      </w:pPr>
+      <w:r>
+        <w:rPr/>
+        <w:t>IPv4 + UDP</w:t>
+      </w:r>
+    </w:p>
+    <w:p>
+      <w:pPr>
+        <w:pStyle w:val="Normal"/>
+        <w:numPr>
+          <w:ilvl w:val="1"/>
+          <w:numId w:val="10"/>
+        </w:numPr>
+        <w:rPr/>
+      </w:pPr>
+      <w:r>
+        <w:rPr/>
+        <w:t>IPv6 + ICMPv6</w:t>
+      </w:r>
+    </w:p>
+    <w:p>
+      <w:pPr>
+        <w:pStyle w:val="Normal"/>
+        <w:numPr>
+          <w:ilvl w:val="1"/>
+          <w:numId w:val="10"/>
+        </w:numPr>
+        <w:rPr/>
+      </w:pPr>
+      <w:r>
+        <w:rPr/>
+        <w:t>IPv6 + TCP</w:t>
+      </w:r>
+    </w:p>
+    <w:p>
+      <w:pPr>
+        <w:pStyle w:val="Normal"/>
+        <w:numPr>
+          <w:ilvl w:val="1"/>
+          <w:numId w:val="10"/>
+        </w:numPr>
+        <w:rPr/>
+      </w:pPr>
+      <w:r>
+        <w:rPr/>
+        <w:t>IPv6 + UDP</w:t>
+      </w:r>
+    </w:p>
+    <w:p>
+      <w:pPr>
+        <w:pStyle w:val="Normal"/>
+        <w:numPr>
+          <w:ilvl w:val="0"/>
+          <w:numId w:val="10"/>
+        </w:numPr>
+        <w:rPr/>
+      </w:pPr>
+      <w:r>
+        <w:rPr/>
+        <w:t>Program ma obsługiwać pobieranie parametrów z linii poleceń. Dostarczane parametry zależą od stosu protokołów określonego w punkcie 1.</w:t>
+      </w:r>
+    </w:p>
+    <w:p>
+      <w:pPr>
+        <w:pStyle w:val="Normal"/>
+        <w:numPr>
+          <w:ilvl w:val="0"/>
+          <w:numId w:val="10"/>
+        </w:numPr>
+        <w:rPr/>
+      </w:pPr>
+      <w:r>
+        <w:rPr/>
+        <w:t>Program musi również jako jeden z argumentów przyjmować interfejs za pomocą którego pakiet ma zostać wysłany.</w:t>
+      </w:r>
+    </w:p>
+    <w:p>
+      <w:pPr>
+        <w:pStyle w:val="Normal"/>
+        <w:numPr>
+          <w:ilvl w:val="0"/>
+          <w:numId w:val="10"/>
+        </w:numPr>
+        <w:rPr/>
+      </w:pPr>
+      <w:r>
+        <w:rPr/>
+        <w:t>Kolejnym argumentem programu ma być liczba pakietów do wysłania.</w:t>
+      </w:r>
+    </w:p>
+    <w:p>
+      <w:pPr>
+        <w:pStyle w:val="Normal"/>
+        <w:numPr>
+          <w:ilvl w:val="0"/>
+          <w:numId w:val="10"/>
+        </w:numPr>
+        <w:rPr/>
+      </w:pPr>
+      <w:r>
+        <w:rPr/>
+        <w:t>Dla każdego z obsługiwanych protokołów stworzyć bibliotekę pozwalającą na ustawienie poszczególnych pól (np. biblioteka do obsługi IPv4 powinna posiadać funkcję ustawiającą pole wersji, długość nagłówka itp.).</w:t>
+      </w:r>
+    </w:p>
+    <w:p>
+      <w:pPr>
+        <w:pStyle w:val="Normal"/>
+        <w:numPr>
+          <w:ilvl w:val="0"/>
+          <w:numId w:val="10"/>
+        </w:numPr>
+        <w:rPr/>
+      </w:pPr>
+      <w:r>
+        <w:rPr/>
+        <w:t>Biblioteki te mają być ładowane dynamicznie podczas działania programu.</w:t>
+      </w:r>
+    </w:p>
+    <w:p>
+      <w:pPr>
+        <w:pStyle w:val="Normal"/>
+        <w:numPr>
+          <w:ilvl w:val="0"/>
+          <w:numId w:val="10"/>
+        </w:numPr>
+        <w:rPr/>
+      </w:pPr>
+      <w:r>
+        <w:rPr/>
+        <w:t>Pola nie podane przez użytkownika powinny przyjmować domyślne wartości zgodne z RFC.</w:t>
+      </w:r>
+    </w:p>
+    <w:p>
+      <w:pPr>
+        <w:pStyle w:val="Normal"/>
+        <w:numPr>
+          <w:ilvl w:val="0"/>
+          <w:numId w:val="10"/>
+        </w:numPr>
+        <w:rPr/>
+      </w:pPr>
+      <w:r>
+        <w:rPr/>
+        <w:t>Po utworzeniu odpowiedniego pakietu, należy powielić go żądaną liczbę razy i załadować do listy wiązanej.</w:t>
+      </w:r>
+    </w:p>
+    <w:p>
+      <w:pPr>
+        <w:pStyle w:val="Normal"/>
+        <w:numPr>
+          <w:ilvl w:val="0"/>
+          <w:numId w:val="10"/>
+        </w:numPr>
+        <w:rPr/>
+      </w:pPr>
+      <w:r>
+        <w:rPr/>
+        <w:t>Pakiety z listy należy wysłać do wskazanego interfejsu.</w:t>
+        <w:br/>
+      </w:r>
+    </w:p>
+    <w:p>
+      <w:pPr>
+        <w:pStyle w:val="Nagwek21"/>
+        <w:numPr>
+          <w:ilvl w:val="0"/>
+          <w:numId w:val="0"/>
+        </w:numPr>
+        <w:ind w:left="720" w:hanging="0"/>
+        <w:rPr/>
+      </w:pPr>
+      <w:r>
+        <w:rPr/>
+        <w:t>Wymagania:</w:t>
+      </w:r>
+    </w:p>
+    <w:p>
+      <w:pPr>
+        <w:pStyle w:val="Normal"/>
+        <w:numPr>
+          <w:ilvl w:val="0"/>
+          <w:numId w:val="11"/>
+        </w:numPr>
+        <w:rPr/>
+      </w:pPr>
+      <w:r>
+        <w:rPr/>
+        <w:t>W programie należy wykorzystać wskaźniki na funkcje.</w:t>
+      </w:r>
+    </w:p>
+    <w:p>
+      <w:pPr>
+        <w:pStyle w:val="Normal"/>
+        <w:numPr>
+          <w:ilvl w:val="0"/>
+          <w:numId w:val="11"/>
+        </w:numPr>
+        <w:rPr/>
+      </w:pPr>
+      <w:r>
+        <w:rPr/>
+        <w:t>Historia prowadzenia i dokumentacja projektu powinna znajdować się na plataformie github.com (lub innej obsługującej system kontroli wersji git).</w:t>
+      </w:r>
+    </w:p>
+    <w:p>
+      <w:pPr>
+        <w:pStyle w:val="Normal"/>
+        <w:spacing w:before="0" w:after="200"/>
+        <w:rPr/>
+      </w:pPr>
+      <w:r>
+        <w:rPr/>
       </w:r>
     </w:p>
     <w:sectPr>
@@ -2015,7 +2347,7 @@
         <w:docPartGallery w:val="Page Numbers (Bottom of Page)"/>
         <w:docPartUnique w:val="true"/>
       </w:docPartObj>
-      <w:id w:val="24413927"/>
+      <w:id w:val="1039442135"/>
     </w:sdtPr>
     <w:sdtContent>
       <w:p>
@@ -2035,7 +2367,7 @@
           <w:fldChar w:fldCharType="separate"/>
         </w:r>
         <w:r>
-          <w:t>7</w:t>
+          <w:t>9</w:t>
         </w:r>
         <w:r>
           <w:fldChar w:fldCharType="end"/>
@@ -2067,9 +2399,6 @@
       <w:lvlText w:val=""/>
       <w:lvlJc w:val="left"/>
       <w:pPr>
-        <w:tabs>
-          <w:tab w:val="num" w:pos="432"/>
-        </w:tabs>
         <w:ind w:left="432" w:hanging="432"/>
       </w:pPr>
     </w:lvl>
@@ -2839,6 +3168,226 @@
       <w:lvlJc w:val="right"/>
       <w:pPr>
         <w:ind w:left="7047" w:hanging="180"/>
+      </w:pPr>
+    </w:lvl>
+  </w:abstractNum>
+  <w:abstractNum w:abstractNumId="10">
+    <w:lvl w:ilvl="0">
+      <w:start w:val="1"/>
+      <w:numFmt w:val="decimal"/>
+      <w:lvlText w:val="%1."/>
+      <w:lvlJc w:val="left"/>
+      <w:pPr>
+        <w:tabs>
+          <w:tab w:val="num" w:pos="720"/>
+        </w:tabs>
+        <w:ind w:left="720" w:hanging="360"/>
+      </w:pPr>
+    </w:lvl>
+    <w:lvl w:ilvl="1">
+      <w:start w:val="1"/>
+      <w:numFmt w:val="lowerLetter"/>
+      <w:lvlText w:val="%2)"/>
+      <w:lvlJc w:val="left"/>
+      <w:pPr>
+        <w:tabs>
+          <w:tab w:val="num" w:pos="1080"/>
+        </w:tabs>
+        <w:ind w:left="1080" w:hanging="360"/>
+      </w:pPr>
+    </w:lvl>
+    <w:lvl w:ilvl="2">
+      <w:start w:val="1"/>
+      <w:numFmt w:val="decimal"/>
+      <w:lvlText w:val="%3."/>
+      <w:lvlJc w:val="left"/>
+      <w:pPr>
+        <w:tabs>
+          <w:tab w:val="num" w:pos="1440"/>
+        </w:tabs>
+        <w:ind w:left="1440" w:hanging="360"/>
+      </w:pPr>
+    </w:lvl>
+    <w:lvl w:ilvl="3">
+      <w:start w:val="1"/>
+      <w:numFmt w:val="decimal"/>
+      <w:lvlText w:val="%4."/>
+      <w:lvlJc w:val="left"/>
+      <w:pPr>
+        <w:tabs>
+          <w:tab w:val="num" w:pos="1800"/>
+        </w:tabs>
+        <w:ind w:left="1800" w:hanging="360"/>
+      </w:pPr>
+    </w:lvl>
+    <w:lvl w:ilvl="4">
+      <w:start w:val="1"/>
+      <w:numFmt w:val="decimal"/>
+      <w:lvlText w:val="%5."/>
+      <w:lvlJc w:val="left"/>
+      <w:pPr>
+        <w:tabs>
+          <w:tab w:val="num" w:pos="2160"/>
+        </w:tabs>
+        <w:ind w:left="2160" w:hanging="360"/>
+      </w:pPr>
+    </w:lvl>
+    <w:lvl w:ilvl="5">
+      <w:start w:val="1"/>
+      <w:numFmt w:val="decimal"/>
+      <w:lvlText w:val="%6."/>
+      <w:lvlJc w:val="left"/>
+      <w:pPr>
+        <w:tabs>
+          <w:tab w:val="num" w:pos="2520"/>
+        </w:tabs>
+        <w:ind w:left="2520" w:hanging="360"/>
+      </w:pPr>
+    </w:lvl>
+    <w:lvl w:ilvl="6">
+      <w:start w:val="1"/>
+      <w:numFmt w:val="decimal"/>
+      <w:lvlText w:val="%7."/>
+      <w:lvlJc w:val="left"/>
+      <w:pPr>
+        <w:tabs>
+          <w:tab w:val="num" w:pos="2880"/>
+        </w:tabs>
+        <w:ind w:left="2880" w:hanging="360"/>
+      </w:pPr>
+    </w:lvl>
+    <w:lvl w:ilvl="7">
+      <w:start w:val="1"/>
+      <w:numFmt w:val="decimal"/>
+      <w:lvlText w:val="%8."/>
+      <w:lvlJc w:val="left"/>
+      <w:pPr>
+        <w:tabs>
+          <w:tab w:val="num" w:pos="3240"/>
+        </w:tabs>
+        <w:ind w:left="3240" w:hanging="360"/>
+      </w:pPr>
+    </w:lvl>
+    <w:lvl w:ilvl="8">
+      <w:start w:val="1"/>
+      <w:numFmt w:val="decimal"/>
+      <w:lvlText w:val="%9."/>
+      <w:lvlJc w:val="left"/>
+      <w:pPr>
+        <w:tabs>
+          <w:tab w:val="num" w:pos="3600"/>
+        </w:tabs>
+        <w:ind w:left="3600" w:hanging="360"/>
+      </w:pPr>
+    </w:lvl>
+  </w:abstractNum>
+  <w:abstractNum w:abstractNumId="11">
+    <w:lvl w:ilvl="0">
+      <w:start w:val="1"/>
+      <w:numFmt w:val="decimal"/>
+      <w:lvlText w:val="%1."/>
+      <w:lvlJc w:val="left"/>
+      <w:pPr>
+        <w:tabs>
+          <w:tab w:val="num" w:pos="720"/>
+        </w:tabs>
+        <w:ind w:left="720" w:hanging="360"/>
+      </w:pPr>
+    </w:lvl>
+    <w:lvl w:ilvl="1">
+      <w:start w:val="1"/>
+      <w:numFmt w:val="lowerLetter"/>
+      <w:lvlText w:val="%2)"/>
+      <w:lvlJc w:val="left"/>
+      <w:pPr>
+        <w:tabs>
+          <w:tab w:val="num" w:pos="1080"/>
+        </w:tabs>
+        <w:ind w:left="1080" w:hanging="360"/>
+      </w:pPr>
+    </w:lvl>
+    <w:lvl w:ilvl="2">
+      <w:start w:val="1"/>
+      <w:numFmt w:val="decimal"/>
+      <w:lvlText w:val="%3."/>
+      <w:lvlJc w:val="left"/>
+      <w:pPr>
+        <w:tabs>
+          <w:tab w:val="num" w:pos="1440"/>
+        </w:tabs>
+        <w:ind w:left="1440" w:hanging="360"/>
+      </w:pPr>
+    </w:lvl>
+    <w:lvl w:ilvl="3">
+      <w:start w:val="1"/>
+      <w:numFmt w:val="decimal"/>
+      <w:lvlText w:val="%4."/>
+      <w:lvlJc w:val="left"/>
+      <w:pPr>
+        <w:tabs>
+          <w:tab w:val="num" w:pos="1800"/>
+        </w:tabs>
+        <w:ind w:left="1800" w:hanging="360"/>
+      </w:pPr>
+    </w:lvl>
+    <w:lvl w:ilvl="4">
+      <w:start w:val="1"/>
+      <w:numFmt w:val="decimal"/>
+      <w:lvlText w:val="%5."/>
+      <w:lvlJc w:val="left"/>
+      <w:pPr>
+        <w:tabs>
+          <w:tab w:val="num" w:pos="2160"/>
+        </w:tabs>
+        <w:ind w:left="2160" w:hanging="360"/>
+      </w:pPr>
+    </w:lvl>
+    <w:lvl w:ilvl="5">
+      <w:start w:val="1"/>
+      <w:numFmt w:val="decimal"/>
+      <w:lvlText w:val="%6."/>
+      <w:lvlJc w:val="left"/>
+      <w:pPr>
+        <w:tabs>
+          <w:tab w:val="num" w:pos="2520"/>
+        </w:tabs>
+        <w:ind w:left="2520" w:hanging="360"/>
+      </w:pPr>
+    </w:lvl>
+    <w:lvl w:ilvl="6">
+      <w:start w:val="1"/>
+      <w:numFmt w:val="decimal"/>
+      <w:lvlText w:val="%7."/>
+      <w:lvlJc w:val="left"/>
+      <w:pPr>
+        <w:tabs>
+          <w:tab w:val="num" w:pos="2880"/>
+        </w:tabs>
+        <w:ind w:left="2880" w:hanging="360"/>
+      </w:pPr>
+    </w:lvl>
+    <w:lvl w:ilvl="7">
+      <w:start w:val="1"/>
+      <w:numFmt w:val="decimal"/>
+      <w:lvlText w:val="%8."/>
+      <w:lvlJc w:val="left"/>
+      <w:pPr>
+        <w:tabs>
+          <w:tab w:val="num" w:pos="3240"/>
+        </w:tabs>
+        <w:ind w:left="3240" w:hanging="360"/>
+      </w:pPr>
+    </w:lvl>
+    <w:lvl w:ilvl="8">
+      <w:start w:val="1"/>
+      <w:numFmt w:val="decimal"/>
+      <w:lvlText w:val="%9."/>
+      <w:lvlJc w:val="left"/>
+      <w:pPr>
+        <w:tabs>
+          <w:tab w:val="num" w:pos="3600"/>
+        </w:tabs>
+        <w:ind w:left="3600" w:hanging="360"/>
       </w:pPr>
     </w:lvl>
   </w:abstractNum>
@@ -2868,6 +3417,12 @@
   </w:num>
   <w:num w:numId="9">
     <w:abstractNumId w:val="9"/>
+  </w:num>
+  <w:num w:numId="10">
+    <w:abstractNumId w:val="10"/>
+  </w:num>
+  <w:num w:numId="11">
+    <w:abstractNumId w:val="11"/>
   </w:num>
 </w:numbering>
 </file>

</xml_diff>

<commit_message>
Update Table of Content in PJC2 instruction
</commit_message>
<xml_diff>
--- a/instructions/PJC_2/Programowanie w języku C - 2.docx
+++ b/instructions/PJC_2/Programowanie w języku C - 2.docx
@@ -372,9 +372,9 @@
         </w:numPr>
         <w:rPr/>
       </w:pPr>
-      <w:bookmarkStart w:id="2" w:name="_Toc477429826"/>
+      <w:bookmarkStart w:id="2" w:name="__RefHeading___Toc986_863546052"/>
       <w:bookmarkStart w:id="3" w:name="_Toc476056149"/>
-      <w:bookmarkStart w:id="4" w:name="__RefHeading___Toc986_863546052"/>
+      <w:bookmarkStart w:id="4" w:name="_Toc477429826"/>
       <w:bookmarkEnd w:id="2"/>
       <w:bookmarkEnd w:id="3"/>
       <w:bookmarkEnd w:id="4"/>
@@ -404,8 +404,7 @@
         <w:r>
           <w:rPr>
             <w:webHidden/>
-            <w:rStyle w:val="IndexLink"/>
-            <w:vanish w:val="false"/>
+            <w:rStyle w:val="Style"/>
           </w:rPr>
           <w:t>Spis treści</w:t>
           <w:tab/>
@@ -425,8 +424,7 @@
         <w:r>
           <w:rPr>
             <w:webHidden/>
-            <w:rStyle w:val="IndexLink"/>
-            <w:vanish w:val="false"/>
+            <w:rStyle w:val="Style"/>
           </w:rPr>
           <w:t>Przygotowanie do ćwiczeń laboratoryjnych:</w:t>
           <w:tab/>
@@ -446,8 +444,7 @@
         <w:r>
           <w:rPr>
             <w:webHidden/>
-            <w:rStyle w:val="IndexLink"/>
-            <w:vanish w:val="false"/>
+            <w:rStyle w:val="Style"/>
           </w:rPr>
           <w:t>1.Laboratorium 1 – wskaźniki do funkcji</w:t>
           <w:tab/>
@@ -467,8 +464,7 @@
         <w:r>
           <w:rPr>
             <w:webHidden/>
-            <w:rStyle w:val="IndexLink"/>
-            <w:vanish w:val="false"/>
+            <w:rStyle w:val="Style"/>
           </w:rPr>
           <w:t>Zadanie 1. Wykorzystanie wskaźników</w:t>
           <w:tab/>
@@ -488,8 +484,7 @@
         <w:r>
           <w:rPr>
             <w:webHidden/>
-            <w:rStyle w:val="IndexLink"/>
-            <w:vanish w:val="false"/>
+            <w:rStyle w:val="Style"/>
           </w:rPr>
           <w:t>Zadanie 2. Wykorzystanie wskaźników na funkcje</w:t>
           <w:tab/>
@@ -509,8 +504,7 @@
         <w:r>
           <w:rPr>
             <w:webHidden/>
-            <w:rStyle w:val="IndexLink"/>
-            <w:vanish w:val="false"/>
+            <w:rStyle w:val="Style"/>
           </w:rPr>
           <w:t>Zadanie 3. Przekazanie wskaźnika na funkcję do innej funkcji</w:t>
           <w:tab/>
@@ -530,8 +524,7 @@
         <w:r>
           <w:rPr>
             <w:webHidden/>
-            <w:rStyle w:val="IndexLink"/>
-            <w:vanish w:val="false"/>
+            <w:rStyle w:val="Style"/>
           </w:rPr>
           <w:t>2.Laboratorium 2 – biblioteki dynamiczne</w:t>
           <w:tab/>
@@ -547,12 +540,11 @@
         </w:tabs>
         <w:rPr/>
       </w:pPr>
-      <w:hyperlink w:anchor="__RefHeading___Toc992_8635460522">
+      <w:hyperlink w:anchor="__RefHeading___Toc992_86354605221">
         <w:r>
           <w:rPr>
             <w:webHidden/>
-            <w:rStyle w:val="IndexLink"/>
-            <w:vanish w:val="false"/>
+            <w:rStyle w:val="Style"/>
           </w:rPr>
           <w:t>Zadanie 1. Tworzenie biblioteki dynamicznej</w:t>
           <w:tab/>
@@ -568,12 +560,11 @@
         </w:tabs>
         <w:rPr/>
       </w:pPr>
-      <w:hyperlink w:anchor="__RefHeading___Toc994_8635460522">
+      <w:hyperlink w:anchor="__RefHeading___Toc994_86354605221">
         <w:r>
           <w:rPr>
             <w:webHidden/>
-            <w:rStyle w:val="IndexLink"/>
-            <w:vanish w:val="false"/>
+            <w:rStyle w:val="Style"/>
           </w:rPr>
           <w:t>Zadanie 2. Wykorzystanie bibliotek dynamicznych – ładowanie/zamykanie podczas wykonywania programu</w:t>
           <w:tab/>
@@ -589,12 +580,11 @@
         </w:tabs>
         <w:rPr/>
       </w:pPr>
-      <w:hyperlink w:anchor="__RefHeading___Toc1491_401993183">
+      <w:hyperlink w:anchor="__RefHeading___Toc315_564310356">
         <w:r>
           <w:rPr>
             <w:webHidden/>
-            <w:rStyle w:val="IndexLink"/>
-            <w:vanish w:val="false"/>
+            <w:rStyle w:val="Style"/>
           </w:rPr>
           <w:t>3. Laboratorium 3 – listy wiązane</w:t>
           <w:tab/>
@@ -614,12 +604,103 @@
         <w:r>
           <w:rPr>
             <w:webHidden/>
-            <w:rStyle w:val="IndexLink"/>
-            <w:vanish w:val="false"/>
+            <w:rStyle w:val="Style"/>
           </w:rPr>
           <w:t>Zadanie 1. Listy wiązane</w:t>
           <w:tab/>
           <w:t>7</w:t>
+        </w:r>
+      </w:hyperlink>
+    </w:p>
+    <w:p>
+      <w:pPr>
+        <w:pStyle w:val="Contents2"/>
+        <w:tabs>
+          <w:tab w:val="right" w:pos="9072" w:leader="dot"/>
+        </w:tabs>
+        <w:rPr/>
+      </w:pPr>
+      <w:hyperlink w:anchor="__RefHeading___Toc317_564310356">
+        <w:r>
+          <w:rPr>
+            <w:webHidden/>
+            <w:rStyle w:val="Style"/>
+          </w:rPr>
+          <w:t>4. Zadanie projektowe</w:t>
+          <w:tab/>
+          <w:t>8</w:t>
+        </w:r>
+      </w:hyperlink>
+    </w:p>
+    <w:p>
+      <w:pPr>
+        <w:pStyle w:val="Contents2"/>
+        <w:tabs>
+          <w:tab w:val="right" w:pos="9072" w:leader="dot"/>
+        </w:tabs>
+        <w:rPr/>
+      </w:pPr>
+      <w:hyperlink w:anchor="__RefHeading___Toc319_564310356">
+        <w:r>
+          <w:rPr>
+            <w:webHidden/>
+            <w:rStyle w:val="Style"/>
+          </w:rPr>
+          <w:t xml:space="preserve"> </w:t>
+        </w:r>
+        <w:r>
+          <w:rPr>
+            <w:rStyle w:val="Style"/>
+          </w:rPr>
+          <w:t>Przygotowanie do ćwiczeniach</w:t>
+          <w:tab/>
+          <w:t>8</w:t>
+        </w:r>
+      </w:hyperlink>
+    </w:p>
+    <w:p>
+      <w:pPr>
+        <w:pStyle w:val="Contents2"/>
+        <w:tabs>
+          <w:tab w:val="right" w:pos="9072" w:leader="dot"/>
+        </w:tabs>
+        <w:rPr/>
+      </w:pPr>
+      <w:hyperlink w:anchor="__RefHeading___Toc321_564310356">
+        <w:r>
+          <w:rPr>
+            <w:webHidden/>
+            <w:rStyle w:val="Style"/>
+          </w:rPr>
+          <w:t xml:space="preserve"> </w:t>
+        </w:r>
+        <w:r>
+          <w:rPr>
+            <w:rStyle w:val="Style"/>
+          </w:rPr>
+          <w:t>Realizacja ćwiczenia:</w:t>
+          <w:tab/>
+          <w:t>8</w:t>
+        </w:r>
+      </w:hyperlink>
+    </w:p>
+    <w:p>
+      <w:pPr>
+        <w:pStyle w:val="Contents2"/>
+        <w:tabs>
+          <w:tab w:val="right" w:pos="9072" w:leader="dot"/>
+        </w:tabs>
+        <w:rPr/>
+      </w:pPr>
+      <w:hyperlink w:anchor="__RefHeading___Toc323_564310356">
+        <w:r>
+          <w:rPr>
+            <w:webHidden/>
+            <w:rStyle w:val="Style"/>
+          </w:rPr>
+          <w:t>Wymagania:</w:t>
+          <w:tab/>
+          <w:t>8</w:t>
         </w:r>
       </w:hyperlink>
       <w:r>
@@ -660,9 +741,9 @@
         </w:numPr>
         <w:rPr/>
       </w:pPr>
-      <w:bookmarkStart w:id="5" w:name="_Toc477429827"/>
+      <w:bookmarkStart w:id="5" w:name="__RefHeading___Toc988_863546052"/>
       <w:bookmarkStart w:id="6" w:name="_Toc476056150"/>
-      <w:bookmarkStart w:id="7" w:name="__RefHeading___Toc988_863546052"/>
+      <w:bookmarkStart w:id="7" w:name="_Toc477429827"/>
       <w:bookmarkEnd w:id="5"/>
       <w:bookmarkEnd w:id="6"/>
       <w:bookmarkEnd w:id="7"/>
@@ -766,8 +847,8 @@
         <w:rPr/>
       </w:pPr>
       <w:bookmarkStart w:id="10" w:name="_Toc477429832"/>
-      <w:bookmarkStart w:id="11" w:name="_Toc476056155"/>
-      <w:bookmarkStart w:id="12" w:name="__RefHeading___Toc992_863546052"/>
+      <w:bookmarkStart w:id="11" w:name="__RefHeading___Toc992_863546052"/>
+      <w:bookmarkStart w:id="12" w:name="_Toc476056155"/>
       <w:bookmarkEnd w:id="11"/>
       <w:bookmarkEnd w:id="12"/>
       <w:r>
@@ -1442,8 +1523,8 @@
         <w:rPr/>
       </w:pPr>
       <w:bookmarkStart w:id="20" w:name="_Toc47742983221"/>
-      <w:bookmarkStart w:id="21" w:name="_Toc47605615521"/>
-      <w:bookmarkStart w:id="22" w:name="__RefHeading___Toc992_86354605221"/>
+      <w:bookmarkStart w:id="21" w:name="__RefHeading___Toc992_86354605221"/>
+      <w:bookmarkStart w:id="22" w:name="_Toc47605615521"/>
       <w:bookmarkEnd w:id="21"/>
       <w:bookmarkEnd w:id="22"/>
       <w:r>
@@ -1817,13 +1898,15 @@
         <w:pStyle w:val="Nagwek21"/>
         <w:rPr/>
       </w:pPr>
+      <w:bookmarkStart w:id="25" w:name="__RefHeading___Toc315_564310356"/>
+      <w:bookmarkEnd w:id="25"/>
       <w:r>
         <w:rPr/>
         <w:t>3.</w:t>
         <w:tab/>
       </w:r>
-      <w:bookmarkStart w:id="25" w:name="__RefHeading___Toc1491_401993183"/>
-      <w:bookmarkEnd w:id="25"/>
+      <w:bookmarkStart w:id="26" w:name="__RefHeading___Toc1491_401993183"/>
+      <w:bookmarkEnd w:id="26"/>
       <w:r>
         <w:rPr/>
         <w:t>Laboratorium 3 – listy wiązane</w:t>
@@ -1846,10 +1929,10 @@
         <w:pStyle w:val="Nagwek21"/>
         <w:rPr/>
       </w:pPr>
-      <w:bookmarkStart w:id="26" w:name="_Toc477429839"/>
       <w:bookmarkStart w:id="27" w:name="__RefHeading___Toc1493_401993183"/>
-      <w:bookmarkEnd w:id="26"/>
+      <w:bookmarkStart w:id="28" w:name="_Toc477429839"/>
       <w:bookmarkEnd w:id="27"/>
+      <w:bookmarkEnd w:id="28"/>
       <w:r>
         <w:rPr/>
         <w:t>Zadanie 1. Listy wiązane</w:t>
@@ -2003,6 +2086,8 @@
         <w:pStyle w:val="Nagwek21"/>
         <w:rPr/>
       </w:pPr>
+      <w:bookmarkStart w:id="29" w:name="__RefHeading___Toc317_564310356"/>
+      <w:bookmarkEnd w:id="29"/>
       <w:r>
         <w:rPr/>
         <w:t>4.</w:t>
@@ -2018,9 +2103,6 @@
       <w:r>
         <w:rPr/>
         <w:tab/>
-      </w:r>
-      <w:r>
-        <w:rPr/>
         <w:t xml:space="preserve">Celem zadania projektowego jest stworzenie aplikacji pozwalającej na stworzenie i wysłanie dowolnego pakietu IP. </w:t>
       </w:r>
     </w:p>
@@ -2029,6 +2111,8 @@
         <w:pStyle w:val="Nagwek21"/>
         <w:rPr/>
       </w:pPr>
+      <w:bookmarkStart w:id="30" w:name="__RefHeading___Toc319_564310356"/>
+      <w:bookmarkEnd w:id="30"/>
       <w:r>
         <w:rPr/>
         <w:tab/>
@@ -2051,12 +2135,11 @@
         <w:pStyle w:val="Nagwek21"/>
         <w:rPr/>
       </w:pPr>
+      <w:bookmarkStart w:id="31" w:name="__RefHeading___Toc321_564310356"/>
+      <w:bookmarkEnd w:id="31"/>
       <w:r>
         <w:rPr/>
         <w:tab/>
-      </w:r>
-      <w:r>
-        <w:rPr/>
         <w:t>Realizacja ćwiczenia:</w:t>
       </w:r>
     </w:p>
@@ -2281,6 +2364,8 @@
         <w:ind w:left="720" w:hanging="0"/>
         <w:rPr/>
       </w:pPr>
+      <w:bookmarkStart w:id="32" w:name="__RefHeading___Toc323_564310356"/>
+      <w:bookmarkEnd w:id="32"/>
       <w:r>
         <w:rPr/>
         <w:t>Wymagania:</w:t>
@@ -2347,7 +2432,7 @@
         <w:docPartGallery w:val="Page Numbers (Bottom of Page)"/>
         <w:docPartUnique w:val="true"/>
       </w:docPartObj>
-      <w:id w:val="1039442135"/>
+      <w:id w:val="1224900879"/>
     </w:sdtPr>
     <w:sdtContent>
       <w:p>

</xml_diff>